<commit_message>
Add test script and taks
</commit_message>
<xml_diff>
--- a/p2a2.docx
+++ b/p2a2.docx
@@ -228,20 +228,7 @@
           <w:sz w:val="24"/>
           <w:szCs w:val="24"/>
         </w:rPr>
-        <w:t xml:space="preserve">Team </w:t>
-      </w:r>
-      <w:proofErr w:type="spellStart"/>
-      <w:proofErr w:type="gramStart"/>
-      <w:r>
-        <w:rPr>
-          <w:rFonts w:ascii="Roboto" w:eastAsia="Roboto" w:hAnsi="Roboto" w:cs="Roboto"/>
-          <w:b/>
-          <w:bCs/>
-          <w:color w:val="1D2125"/>
-          <w:sz w:val="24"/>
-          <w:szCs w:val="24"/>
-        </w:rPr>
-        <w:t>Name:</w:t>
+        <w:t>Team Name:</w:t>
       </w:r>
       <w:r>
         <w:rPr>
@@ -252,10 +239,8 @@
           <w:sz w:val="24"/>
           <w:szCs w:val="24"/>
         </w:rPr>
-        <w:t>Tiger</w:t>
+        <w:t xml:space="preserve"> </w:t>
       </w:r>
-      <w:proofErr w:type="spellEnd"/>
-      <w:proofErr w:type="gramEnd"/>
       <w:r>
         <w:rPr>
           <w:rFonts w:ascii="Roboto" w:eastAsia="Roboto" w:hAnsi="Roboto" w:cs="Roboto"/>
@@ -265,7 +250,7 @@
           <w:sz w:val="24"/>
           <w:szCs w:val="24"/>
         </w:rPr>
-        <w:t xml:space="preserve"> Software</w:t>
+        <w:t>Tiger Software</w:t>
       </w:r>
     </w:p>
     <w:p>
@@ -393,7 +378,6 @@
           <w:lang w:val="en-US"/>
         </w:rPr>
       </w:pPr>
-      <w:proofErr w:type="spellStart"/>
       <w:r>
         <w:rPr>
           <w:rFonts w:ascii="Roboto" w:eastAsia="Roboto" w:hAnsi="Roboto" w:cs="Roboto"/>
@@ -404,9 +388,8 @@
           <w:szCs w:val="24"/>
           <w:lang w:val="en-US"/>
         </w:rPr>
-        <w:t>Tream’s</w:t>
+        <w:t>Team’s</w:t>
       </w:r>
-      <w:proofErr w:type="spellEnd"/>
       <w:r>
         <w:rPr>
           <w:rFonts w:ascii="Roboto" w:eastAsia="Roboto" w:hAnsi="Roboto" w:cs="Roboto"/>
@@ -946,8 +929,6 @@
           <w:p>
             <w:r>
               <w:rPr>
-                <w:i/>
-                <w:iCs/>
                 <w:lang w:val="en-US"/>
               </w:rPr>
               <w:t>Yeni Almanza</w:t>
@@ -986,18 +967,14 @@
           <w:p>
             <w:pPr>
               <w:rPr>
-                <w:i/>
-                <w:iCs/>
-                <w:lang w:val="en-US"/>
-              </w:rPr>
-            </w:pPr>
-            <w:r>
-              <w:rPr>
-                <w:i/>
-                <w:iCs/>
-                <w:lang w:val="en-US"/>
-              </w:rPr>
-              <w:t>Input age here</w:t>
+                <w:lang w:val="en-US"/>
+              </w:rPr>
+            </w:pPr>
+            <w:r>
+              <w:rPr>
+                <w:lang w:val="en-US"/>
+              </w:rPr>
+              <w:t>51</w:t>
             </w:r>
           </w:p>
         </w:tc>
@@ -1033,18 +1010,8 @@
             <w:tcW w:w="6660" w:type="dxa"/>
           </w:tcPr>
           <w:p>
-            <w:pPr>
-              <w:rPr>
-                <w:i/>
-                <w:iCs/>
-              </w:rPr>
-            </w:pPr>
-            <w:r>
-              <w:rPr>
-                <w:i/>
-                <w:iCs/>
-              </w:rPr>
-              <w:t>Input gender here</w:t>
+            <w:r>
+              <w:t>Male</w:t>
             </w:r>
           </w:p>
         </w:tc>
@@ -1077,21 +1044,7 @@
           <w:tcPr>
             <w:tcW w:w="6660" w:type="dxa"/>
           </w:tcPr>
-          <w:p>
-            <w:pPr>
-              <w:rPr>
-                <w:i/>
-                <w:iCs/>
-              </w:rPr>
-            </w:pPr>
-            <w:r>
-              <w:rPr>
-                <w:i/>
-                <w:iCs/>
-              </w:rPr>
-              <w:t>Test date here</w:t>
-            </w:r>
-          </w:p>
+          <w:p/>
         </w:tc>
       </w:tr>
       <w:tr>
@@ -1123,17 +1076,7 @@
             <w:tcW w:w="6660" w:type="dxa"/>
           </w:tcPr>
           <w:p>
-            <w:pPr>
-              <w:rPr>
-                <w:i/>
-                <w:iCs/>
-              </w:rPr>
-            </w:pPr>
-            <w:r>
-              <w:rPr>
-                <w:i/>
-                <w:iCs/>
-              </w:rPr>
+            <w:r>
               <w:t>Test time here</w:t>
             </w:r>
           </w:p>
@@ -1175,17 +1118,7 @@
             <w:tcW w:w="6660" w:type="dxa"/>
           </w:tcPr>
           <w:p>
-            <w:pPr>
-              <w:rPr>
-                <w:i/>
-                <w:iCs/>
-              </w:rPr>
-            </w:pPr>
-            <w:r>
-              <w:rPr>
-                <w:i/>
-                <w:iCs/>
-              </w:rPr>
+            <w:r>
               <w:t>Total test time here</w:t>
             </w:r>
           </w:p>
@@ -1230,341 +1163,349 @@
           <w:p>
             <w:pPr>
               <w:rPr>
-                <w:i/>
-                <w:iCs/>
-                <w:lang w:val="en-US"/>
-              </w:rPr>
-            </w:pPr>
-            <w:r>
-              <w:rPr>
-                <w:i/>
-                <w:iCs/>
-                <w:lang w:val="en-US"/>
-              </w:rPr>
-              <w:t>Insert here the introductory speech you gave to the participant to put her at ease and inform him/her about what is expected.</w:t>
-            </w:r>
-            <w:r>
-              <w:rPr>
-                <w:i/>
-                <w:iCs/>
-                <w:lang w:val="en-US"/>
-              </w:rPr>
-              <w:t xml:space="preserve">  You know from our Usability Testing lectures, and videos that an introduction is necessary.</w:t>
-            </w:r>
-          </w:p>
-          <w:p>
-            <w:pPr>
-              <w:rPr>
-                <w:i/>
-                <w:iCs/>
-                <w:lang w:val="en-US"/>
-              </w:rPr>
-            </w:pPr>
-            <w:r>
-              <w:rPr>
-                <w:i/>
-                <w:iCs/>
-                <w:lang w:val="en-US"/>
-              </w:rPr>
-              <w:t xml:space="preserve">The following items must be present here - </w:t>
-            </w:r>
-          </w:p>
-          <w:p>
-            <w:pPr>
-              <w:pStyle w:val="ListParagraph"/>
-              <w:numPr>
-                <w:ilvl w:val="0"/>
-                <w:numId w:val="3"/>
-              </w:numPr>
-              <w:rPr>
-                <w:i/>
-                <w:iCs/>
-                <w:lang w:val="en-US"/>
-              </w:rPr>
-            </w:pPr>
-            <w:r>
-              <w:rPr>
-                <w:i/>
-                <w:iCs/>
-                <w:lang w:val="en-US"/>
-              </w:rPr>
-              <w:t>Your formal introduction</w:t>
-            </w:r>
-          </w:p>
-          <w:p>
-            <w:pPr>
-              <w:pStyle w:val="ListParagraph"/>
-              <w:numPr>
-                <w:ilvl w:val="1"/>
-                <w:numId w:val="3"/>
-              </w:numPr>
-              <w:rPr>
-                <w:i/>
-                <w:iCs/>
-                <w:lang w:val="en-US"/>
-              </w:rPr>
-            </w:pPr>
-            <w:r>
-              <w:rPr>
-                <w:i/>
-                <w:iCs/>
-                <w:lang w:val="en-US"/>
-              </w:rPr>
-              <w:t>Your name</w:t>
-            </w:r>
-          </w:p>
-          <w:p>
-            <w:pPr>
-              <w:pStyle w:val="ListParagraph"/>
-              <w:numPr>
-                <w:ilvl w:val="1"/>
-                <w:numId w:val="3"/>
-              </w:numPr>
-              <w:rPr>
-                <w:i/>
-                <w:iCs/>
-                <w:lang w:val="en-US"/>
-              </w:rPr>
-            </w:pPr>
-            <w:r>
-              <w:rPr>
-                <w:i/>
-                <w:iCs/>
-                <w:lang w:val="en-US"/>
-              </w:rPr>
-              <w:t>What you do</w:t>
-            </w:r>
-          </w:p>
-          <w:p>
-            <w:pPr>
-              <w:pStyle w:val="ListParagraph"/>
-              <w:numPr>
-                <w:ilvl w:val="1"/>
-                <w:numId w:val="3"/>
-              </w:numPr>
-              <w:rPr>
-                <w:i/>
-                <w:iCs/>
-                <w:lang w:val="en-US"/>
-              </w:rPr>
-            </w:pPr>
-            <w:r>
-              <w:rPr>
-                <w:i/>
-                <w:iCs/>
-                <w:lang w:val="en-US"/>
-              </w:rPr>
-              <w:t xml:space="preserve">And </w:t>
+                <w:lang w:val="en-US"/>
+              </w:rPr>
+            </w:pPr>
+            <w:r>
+              <w:rPr>
+                <w:lang w:val="en-US"/>
+              </w:rPr>
+              <w:t>Hi! Thank you so much for agreeing to help me today.</w:t>
+            </w:r>
+          </w:p>
+          <w:p>
+            <w:pPr>
+              <w:rPr>
+                <w:lang w:val="en-US"/>
+              </w:rPr>
+            </w:pPr>
+          </w:p>
+          <w:p>
+            <w:pPr>
+              <w:rPr>
+                <w:lang w:val="en-US"/>
+              </w:rPr>
+            </w:pPr>
+            <w:r>
+              <w:rPr>
+                <w:lang w:val="en-US"/>
+              </w:rPr>
+              <w:t>My name is Yeni Almanza, and I’m a Computer Science student currently taking a UX/UI</w:t>
+            </w:r>
+          </w:p>
+          <w:p>
+            <w:pPr>
+              <w:rPr>
+                <w:lang w:val="en-US"/>
+              </w:rPr>
+            </w:pPr>
+            <w:r>
+              <w:rPr>
+                <w:lang w:val="en-US"/>
+              </w:rPr>
+              <w:t>Design course. As part of this course, I’m working on making and improving a health and</w:t>
+            </w:r>
+          </w:p>
+          <w:p>
+            <w:pPr>
+              <w:rPr>
+                <w:lang w:val="en-US"/>
+              </w:rPr>
+            </w:pPr>
+            <w:r>
+              <w:rPr>
+                <w:lang w:val="en-US"/>
+              </w:rPr>
+              <w:t>wellness website by understanding how real users interact with it.</w:t>
+            </w:r>
+          </w:p>
+          <w:p>
+            <w:pPr>
+              <w:rPr>
+                <w:lang w:val="en-US"/>
+              </w:rPr>
+            </w:pPr>
+            <w:r>
+              <w:rPr>
+                <w:lang w:val="en-US"/>
+              </w:rPr>
+              <w:t>This session will take approximately 10 to 15 minutes, and I’ll be asking you to explore a</w:t>
+            </w:r>
+          </w:p>
+          <w:p>
+            <w:pPr>
+              <w:rPr>
+                <w:lang w:val="en-US"/>
+              </w:rPr>
+            </w:pPr>
+            <w:r>
+              <w:rPr>
+                <w:lang w:val="en-US"/>
+              </w:rPr>
+              <w:t>website and give your honest feedback as you go.</w:t>
+            </w:r>
+          </w:p>
+          <w:p>
+            <w:pPr>
+              <w:rPr>
+                <w:lang w:val="en-US"/>
+              </w:rPr>
+            </w:pPr>
+            <w:r>
+              <w:rPr>
+                <w:lang w:val="en-US"/>
+              </w:rPr>
+              <w:t>Before we begin, I want to make it clear that this is not a test of you, it’s a test of the website.</w:t>
+            </w:r>
+          </w:p>
+          <w:p>
+            <w:pPr>
+              <w:rPr>
+                <w:lang w:val="en-US"/>
+              </w:rPr>
+            </w:pPr>
+            <w:r>
+              <w:rPr>
+                <w:lang w:val="en-US"/>
+              </w:rPr>
+              <w:t>There are no right or wrong answers, and there’s no way to mess up. We’re just interested in</w:t>
+            </w:r>
+          </w:p>
+          <w:p>
+            <w:pPr>
+              <w:rPr>
+                <w:lang w:val="en-US"/>
+              </w:rPr>
+            </w:pPr>
+            <w:r>
+              <w:rPr>
+                <w:lang w:val="en-US"/>
+              </w:rPr>
+              <w:t>how you naturally use the site and what you think about it.</w:t>
+            </w:r>
+          </w:p>
+          <w:p>
+            <w:pPr>
+              <w:rPr>
+                <w:lang w:val="en-US"/>
+              </w:rPr>
+            </w:pPr>
+            <w:r>
+              <w:rPr>
+                <w:lang w:val="en-US"/>
+              </w:rPr>
+              <w:t>The website you’ll be using is called Golden Quality Life. It’s designed to offer health and</w:t>
+            </w:r>
+          </w:p>
+          <w:p>
+            <w:pPr>
+              <w:rPr>
+                <w:lang w:val="en-US"/>
+              </w:rPr>
+            </w:pPr>
+            <w:r>
+              <w:rPr>
+                <w:lang w:val="en-US"/>
+              </w:rPr>
+              <w:t>wellness tips, especially for people aged 50 and older, though it includes helpful resources for</w:t>
+            </w:r>
+          </w:p>
+          <w:p>
+            <w:pPr>
+              <w:rPr>
+                <w:lang w:val="en-US"/>
+              </w:rPr>
+            </w:pPr>
+            <w:r>
+              <w:rPr>
+                <w:lang w:val="en-US"/>
+              </w:rPr>
+              <w:t xml:space="preserve">all ages. It also promotes free </w:t>
             </w:r>
             <w:proofErr w:type="gramStart"/>
             <w:r>
               <w:rPr>
-                <w:i/>
-                <w:iCs/>
-                <w:lang w:val="en-US"/>
-              </w:rPr>
-              <w:t>so</w:t>
+                <w:lang w:val="en-US"/>
+              </w:rPr>
+              <w:t>online</w:t>
             </w:r>
             <w:proofErr w:type="gramEnd"/>
             <w:r>
               <w:rPr>
-                <w:i/>
-                <w:iCs/>
-                <w:lang w:val="en-US"/>
-              </w:rPr>
-              <w:t xml:space="preserve"> on </w:t>
-            </w:r>
-          </w:p>
-          <w:p>
-            <w:pPr>
-              <w:pStyle w:val="ListParagraph"/>
-              <w:numPr>
-                <w:ilvl w:val="0"/>
-                <w:numId w:val="3"/>
-              </w:numPr>
-              <w:rPr>
-                <w:i/>
-                <w:iCs/>
-                <w:lang w:val="en-US"/>
-              </w:rPr>
-            </w:pPr>
-            <w:r>
-              <w:rPr>
-                <w:i/>
-                <w:iCs/>
-                <w:lang w:val="en-US"/>
-              </w:rPr>
-              <w:t>The purpose of the session</w:t>
-            </w:r>
-            <w:r>
-              <w:rPr>
-                <w:i/>
-                <w:iCs/>
-                <w:lang w:val="en-US"/>
-              </w:rPr>
-              <w:t xml:space="preserve"> and the time it might take</w:t>
-            </w:r>
-          </w:p>
-          <w:p>
-            <w:pPr>
-              <w:pStyle w:val="ListParagraph"/>
-              <w:numPr>
-                <w:ilvl w:val="0"/>
-                <w:numId w:val="3"/>
-              </w:numPr>
-              <w:rPr>
-                <w:i/>
-                <w:iCs/>
-                <w:lang w:val="en-US"/>
-              </w:rPr>
-            </w:pPr>
-            <w:r>
-              <w:rPr>
-                <w:i/>
-                <w:iCs/>
-                <w:lang w:val="en-US"/>
-              </w:rPr>
-              <w:t>Put the users at ease by ensuring that they are not being tested in any way, but rather they are helping us by testing a product for us!</w:t>
-            </w:r>
-          </w:p>
-          <w:p>
-            <w:pPr>
-              <w:pStyle w:val="ListParagraph"/>
-              <w:numPr>
-                <w:ilvl w:val="0"/>
-                <w:numId w:val="3"/>
-              </w:numPr>
-              <w:rPr>
-                <w:i/>
-                <w:iCs/>
-                <w:lang w:val="en-US"/>
-              </w:rPr>
-            </w:pPr>
-            <w:r>
-              <w:rPr>
-                <w:i/>
-                <w:iCs/>
-                <w:lang w:val="en-US"/>
-              </w:rPr>
-              <w:t>Explain about your website – do not give them too many details, we want them to explore and find out.</w:t>
-            </w:r>
-          </w:p>
-          <w:p>
-            <w:pPr>
-              <w:pStyle w:val="ListParagraph"/>
-              <w:numPr>
-                <w:ilvl w:val="0"/>
-                <w:numId w:val="3"/>
-              </w:numPr>
-              <w:rPr>
-                <w:i/>
-                <w:iCs/>
-                <w:lang w:val="en-US"/>
-              </w:rPr>
-            </w:pPr>
-            <w:r>
-              <w:rPr>
-                <w:i/>
-                <w:iCs/>
-                <w:lang w:val="en-US"/>
-              </w:rPr>
-              <w:t>Explain how the participant is helping you by participating.</w:t>
-            </w:r>
-          </w:p>
-          <w:p>
-            <w:pPr>
-              <w:pStyle w:val="ListParagraph"/>
-              <w:numPr>
-                <w:ilvl w:val="1"/>
-                <w:numId w:val="3"/>
-              </w:numPr>
-              <w:rPr>
-                <w:i/>
-                <w:iCs/>
-                <w:lang w:val="en-US"/>
-              </w:rPr>
-            </w:pPr>
-            <w:r>
-              <w:rPr>
-                <w:i/>
-                <w:iCs/>
-                <w:lang w:val="en-US"/>
-              </w:rPr>
-              <w:t>Explain what you expect to find</w:t>
-            </w:r>
-          </w:p>
-          <w:p>
-            <w:pPr>
-              <w:pStyle w:val="ListParagraph"/>
-              <w:numPr>
-                <w:ilvl w:val="2"/>
-                <w:numId w:val="3"/>
-              </w:numPr>
-              <w:rPr>
-                <w:i/>
-                <w:iCs/>
-                <w:lang w:val="en-US"/>
-              </w:rPr>
-            </w:pPr>
-            <w:r>
-              <w:rPr>
-                <w:i/>
-                <w:iCs/>
-                <w:lang w:val="en-US"/>
-              </w:rPr>
-              <w:t>Do not tell them exact results that you hope to find, you will bias them that way</w:t>
-            </w:r>
-          </w:p>
-          <w:p>
-            <w:pPr>
-              <w:pStyle w:val="ListParagraph"/>
-              <w:numPr>
-                <w:ilvl w:val="2"/>
-                <w:numId w:val="3"/>
-              </w:numPr>
-              <w:rPr>
-                <w:i/>
-                <w:iCs/>
-                <w:lang w:val="en-US"/>
-              </w:rPr>
-            </w:pPr>
-            <w:r>
-              <w:rPr>
-                <w:i/>
-                <w:iCs/>
-                <w:lang w:val="en-US"/>
-              </w:rPr>
-              <w:t>Explain to them that you are trying to get a general understanding of the site’s usability, what works and what does not for a user.</w:t>
-            </w:r>
-          </w:p>
-          <w:p>
-            <w:pPr>
-              <w:pStyle w:val="ListParagraph"/>
-              <w:numPr>
-                <w:ilvl w:val="0"/>
-                <w:numId w:val="3"/>
-              </w:numPr>
-              <w:rPr>
-                <w:i/>
-                <w:iCs/>
-                <w:lang w:val="en-US"/>
-              </w:rPr>
-            </w:pPr>
-            <w:r>
-              <w:rPr>
-                <w:i/>
-                <w:iCs/>
-                <w:lang w:val="en-US"/>
-              </w:rPr>
-              <w:t>Now point them to the website that they will have to test by giving them the URL.</w:t>
-            </w:r>
-            <w:r>
-              <w:rPr>
-                <w:i/>
-                <w:iCs/>
+                <w:lang w:val="en-US"/>
+              </w:rPr>
+              <w:t xml:space="preserve"> and in-person events and provides guidance to support</w:t>
+            </w:r>
+          </w:p>
+          <w:p>
+            <w:pPr>
+              <w:rPr>
+                <w:lang w:val="en-US"/>
+              </w:rPr>
+            </w:pPr>
+            <w:r>
+              <w:rPr>
+                <w:lang w:val="en-US"/>
+              </w:rPr>
+              <w:t>both physical and mental well-being.</w:t>
+            </w:r>
+          </w:p>
+          <w:p>
+            <w:pPr>
+              <w:rPr>
+                <w:lang w:val="en-US"/>
+              </w:rPr>
+            </w:pPr>
+            <w:r>
+              <w:rPr>
+                <w:lang w:val="en-US"/>
+              </w:rPr>
+              <w:t>You are really helping me by doing this. Your feedback will help identify what’s working well</w:t>
+            </w:r>
+          </w:p>
+          <w:p>
+            <w:pPr>
+              <w:rPr>
+                <w:lang w:val="en-US"/>
+              </w:rPr>
+            </w:pPr>
+            <w:r>
+              <w:rPr>
+                <w:lang w:val="en-US"/>
+              </w:rPr>
+              <w:t>on the site, and what could be made clearer or more useful for users.</w:t>
+            </w:r>
+          </w:p>
+          <w:p>
+            <w:pPr>
+              <w:rPr>
+                <w:lang w:val="en-US"/>
+              </w:rPr>
+            </w:pPr>
+            <w:r>
+              <w:rPr>
+                <w:lang w:val="en-US"/>
+              </w:rPr>
+              <w:t>I’m not looking for any specific answers — I just want to see how someone like you interacts</w:t>
+            </w:r>
+          </w:p>
+          <w:p>
+            <w:pPr>
+              <w:rPr>
+                <w:lang w:val="en-US"/>
+              </w:rPr>
+            </w:pPr>
+            <w:r>
+              <w:rPr>
+                <w:lang w:val="en-US"/>
+              </w:rPr>
+              <w:t>with the site, so I can get a better understanding of its usability.</w:t>
+            </w:r>
+          </w:p>
+          <w:p>
+            <w:pPr>
+              <w:rPr>
+                <w:lang w:val="en-US"/>
+              </w:rPr>
+            </w:pPr>
+          </w:p>
+          <w:p>
+            <w:pPr>
+              <w:rPr>
+                <w:lang w:val="en-US"/>
+              </w:rPr>
+            </w:pPr>
+          </w:p>
+          <w:p>
+            <w:pPr>
+              <w:rPr>
+                <w:lang w:val="en-US"/>
+              </w:rPr>
+            </w:pPr>
+            <w:r>
+              <w:rPr>
+                <w:lang w:val="en-US"/>
+              </w:rPr>
+              <w:lastRenderedPageBreak/>
+              <w:t>Here is the website link you’ll be exploring:</w:t>
+            </w:r>
+          </w:p>
+          <w:p>
+            <w:pPr>
+              <w:rPr>
+                <w:rFonts w:ascii="Roboto" w:eastAsia="Roboto" w:hAnsi="Roboto" w:cs="Roboto"/>
+                <w:b/>
+                <w:bCs/>
+                <w:color w:val="1D2125"/>
+                <w:sz w:val="24"/>
+                <w:szCs w:val="24"/>
+                <w:lang w:val="en-US"/>
+              </w:rPr>
+            </w:pPr>
+            <w:hyperlink r:id="rId8" w:history="1">
+              <w:r>
+                <w:rPr>
+                  <w:rStyle w:val="Hyperlink"/>
+                  <w:rFonts w:ascii="Roboto" w:eastAsia="Roboto" w:hAnsi="Roboto" w:cs="Roboto"/>
+                  <w:b/>
+                  <w:bCs/>
+                  <w:sz w:val="24"/>
+                  <w:szCs w:val="24"/>
+                  <w:lang w:val="en-US"/>
+                </w:rPr>
+                <w:t>https://almanzayeni.github.io/GQL/</w:t>
+              </w:r>
+            </w:hyperlink>
+            <w:r>
+              <w:rPr>
+                <w:rFonts w:ascii="Roboto" w:eastAsia="Roboto" w:hAnsi="Roboto" w:cs="Roboto"/>
+                <w:b/>
+                <w:bCs/>
+                <w:color w:val="1D2125"/>
+                <w:sz w:val="24"/>
+                <w:szCs w:val="24"/>
                 <w:lang w:val="en-US"/>
               </w:rPr>
               <w:t xml:space="preserve"> </w:t>
+            </w:r>
+          </w:p>
+          <w:p>
+            <w:pPr>
+              <w:rPr>
+                <w:lang w:val="en-US"/>
+              </w:rPr>
+            </w:pPr>
+            <w:r>
+              <w:rPr>
+                <w:lang w:val="en-US"/>
+              </w:rPr>
+              <w:t>Once you’re ready, we’ll begin. Please feel free to speak out loud as you go through the site</w:t>
+            </w:r>
+          </w:p>
+          <w:p>
+            <w:pPr>
+              <w:rPr>
+                <w:lang w:val="en-US"/>
+              </w:rPr>
+            </w:pPr>
+            <w:r>
+              <w:rPr>
+                <w:lang w:val="en-US"/>
+              </w:rPr>
+              <w:t>tell me what you’re thinking, what makes sense, and what’s confusing. That’s super helpful for</w:t>
+            </w:r>
+          </w:p>
+          <w:p>
+            <w:pPr>
+              <w:rPr>
+                <w:lang w:val="en-US"/>
+              </w:rPr>
+            </w:pPr>
+            <w:r>
+              <w:rPr>
+                <w:lang w:val="en-US"/>
+              </w:rPr>
+              <w:t>me!</w:t>
             </w:r>
           </w:p>
         </w:tc>
@@ -1628,13 +1569,57 @@
             <w:tcW w:w="2700" w:type="dxa"/>
           </w:tcPr>
           <w:p>
+            <w:pPr>
+              <w:rPr>
+                <w:lang w:val="en-US"/>
+              </w:rPr>
+            </w:pPr>
             <w:r>
               <w:t>Task 1</w:t>
             </w:r>
             <w:r>
-              <w:t xml:space="preserve"> (description of the task)</w:t>
-            </w:r>
-          </w:p>
+              <w:t xml:space="preserve"> </w:t>
+            </w:r>
+            <w:r>
+              <w:rPr>
+                <w:b/>
+                <w:bCs/>
+                <w:lang w:val="en-US"/>
+              </w:rPr>
+              <w:t>Sign in or</w:t>
+            </w:r>
+          </w:p>
+          <w:p>
+            <w:pPr>
+              <w:rPr>
+                <w:lang w:val="en-US"/>
+              </w:rPr>
+            </w:pPr>
+            <w:r>
+              <w:rPr>
+                <w:b/>
+                <w:bCs/>
+                <w:lang w:val="en-US"/>
+              </w:rPr>
+              <w:t>create a new account</w:t>
+            </w:r>
+          </w:p>
+          <w:p>
+            <w:pPr>
+              <w:rPr>
+                <w:lang w:val="en-US"/>
+              </w:rPr>
+            </w:pPr>
+            <w:r>
+              <w:rPr>
+                <w:b/>
+                <w:bCs/>
+                <w:lang w:val="en-US"/>
+              </w:rPr>
+              <w:t>to get started.</w:t>
+            </w:r>
+          </w:p>
+          <w:p/>
         </w:tc>
         <w:tc>
           <w:tcPr>
@@ -1766,13 +1751,72 @@
             <w:tcW w:w="2700" w:type="dxa"/>
           </w:tcPr>
           <w:p>
+            <w:pPr>
+              <w:rPr>
+                <w:lang w:val="en-US"/>
+              </w:rPr>
+            </w:pPr>
             <w:r>
               <w:t>Task 2</w:t>
             </w:r>
             <w:r>
-              <w:t xml:space="preserve"> (description of the task)</w:t>
-            </w:r>
-          </w:p>
+              <w:t xml:space="preserve"> </w:t>
+            </w:r>
+            <w:r>
+              <w:rPr>
+                <w:b/>
+                <w:bCs/>
+                <w:lang w:val="en-US"/>
+              </w:rPr>
+              <w:t>Search for free</w:t>
+            </w:r>
+          </w:p>
+          <w:p>
+            <w:pPr>
+              <w:rPr>
+                <w:lang w:val="en-US"/>
+              </w:rPr>
+            </w:pPr>
+            <w:r>
+              <w:rPr>
+                <w:b/>
+                <w:bCs/>
+                <w:lang w:val="en-US"/>
+              </w:rPr>
+              <w:t>games that promote</w:t>
+            </w:r>
+          </w:p>
+          <w:p>
+            <w:pPr>
+              <w:rPr>
+                <w:lang w:val="en-US"/>
+              </w:rPr>
+            </w:pPr>
+            <w:r>
+              <w:rPr>
+                <w:b/>
+                <w:bCs/>
+                <w:lang w:val="en-US"/>
+              </w:rPr>
+              <w:t>entertainment or health</w:t>
+            </w:r>
+          </w:p>
+          <w:p>
+            <w:pPr>
+              <w:rPr>
+                <w:lang w:val="en-US"/>
+              </w:rPr>
+            </w:pPr>
+            <w:r>
+              <w:rPr>
+                <w:b/>
+                <w:bCs/>
+                <w:lang w:val="en-US"/>
+              </w:rPr>
+              <w:t>knowledge.</w:t>
+            </w:r>
+          </w:p>
+          <w:p/>
         </w:tc>
         <w:tc>
           <w:tcPr>
@@ -1885,11 +1929,54 @@
             <w:tcW w:w="2700" w:type="dxa"/>
           </w:tcPr>
           <w:p>
+            <w:pPr>
+              <w:rPr>
+                <w:lang w:val="en-US"/>
+              </w:rPr>
+            </w:pPr>
             <w:r>
               <w:t>Task 3</w:t>
             </w:r>
             <w:r>
-              <w:t xml:space="preserve"> (description of the task)</w:t>
+              <w:t xml:space="preserve"> </w:t>
+            </w:r>
+            <w:r>
+              <w:rPr>
+                <w:b/>
+                <w:bCs/>
+                <w:lang w:val="en-US"/>
+              </w:rPr>
+              <w:t>Register for a</w:t>
+            </w:r>
+          </w:p>
+          <w:p>
+            <w:pPr>
+              <w:rPr>
+                <w:lang w:val="en-US"/>
+              </w:rPr>
+            </w:pPr>
+            <w:r>
+              <w:rPr>
+                <w:b/>
+                <w:bCs/>
+                <w:lang w:val="en-US"/>
+              </w:rPr>
+              <w:t>free class that interests</w:t>
+            </w:r>
+          </w:p>
+          <w:p>
+            <w:pPr>
+              <w:rPr>
+                <w:lang w:val="en-US"/>
+              </w:rPr>
+            </w:pPr>
+            <w:r>
+              <w:rPr>
+                <w:b/>
+                <w:bCs/>
+                <w:lang w:val="en-US"/>
+              </w:rPr>
+              <w:t>you.</w:t>
             </w:r>
           </w:p>
         </w:tc>
@@ -2004,11 +2091,94 @@
             <w:tcW w:w="2700" w:type="dxa"/>
           </w:tcPr>
           <w:p>
+            <w:pPr>
+              <w:rPr>
+                <w:lang w:val="en-US"/>
+              </w:rPr>
+            </w:pPr>
             <w:r>
               <w:t>Task 4</w:t>
             </w:r>
             <w:r>
-              <w:t xml:space="preserve"> (description of the task)</w:t>
+              <w:t xml:space="preserve"> </w:t>
+            </w:r>
+            <w:r>
+              <w:rPr>
+                <w:b/>
+                <w:bCs/>
+                <w:lang w:val="en-US"/>
+              </w:rPr>
+              <w:t>Submit an</w:t>
+            </w:r>
+          </w:p>
+          <w:p>
+            <w:pPr>
+              <w:rPr>
+                <w:lang w:val="en-US"/>
+              </w:rPr>
+            </w:pPr>
+            <w:r>
+              <w:rPr>
+                <w:b/>
+                <w:bCs/>
+                <w:lang w:val="en-US"/>
+              </w:rPr>
+              <w:t>interesting question</w:t>
+            </w:r>
+          </w:p>
+          <w:p>
+            <w:pPr>
+              <w:rPr>
+                <w:lang w:val="en-US"/>
+              </w:rPr>
+            </w:pPr>
+            <w:r>
+              <w:rPr>
+                <w:b/>
+                <w:bCs/>
+                <w:lang w:val="en-US"/>
+              </w:rPr>
+              <w:t>that people should</w:t>
+            </w:r>
+          </w:p>
+          <w:p>
+            <w:pPr>
+              <w:rPr>
+                <w:lang w:val="en-US"/>
+              </w:rPr>
+            </w:pPr>
+            <w:r>
+              <w:rPr>
+                <w:b/>
+                <w:bCs/>
+                <w:lang w:val="en-US"/>
+              </w:rPr>
+              <w:t xml:space="preserve">consider asking </w:t>
+            </w:r>
+            <w:proofErr w:type="gramStart"/>
+            <w:r>
+              <w:rPr>
+                <w:b/>
+                <w:bCs/>
+                <w:lang w:val="en-US"/>
+              </w:rPr>
+              <w:t>their</w:t>
+            </w:r>
+            <w:proofErr w:type="gramEnd"/>
+          </w:p>
+          <w:p>
+            <w:pPr>
+              <w:rPr>
+                <w:lang w:val="en-US"/>
+              </w:rPr>
+            </w:pPr>
+            <w:r>
+              <w:rPr>
+                <w:b/>
+                <w:bCs/>
+                <w:lang w:val="en-US"/>
+              </w:rPr>
+              <w:t>doctor.</w:t>
             </w:r>
           </w:p>
         </w:tc>
@@ -2123,13 +2293,57 @@
             <w:tcW w:w="2700" w:type="dxa"/>
           </w:tcPr>
           <w:p>
+            <w:pPr>
+              <w:rPr>
+                <w:lang w:val="en-US"/>
+              </w:rPr>
+            </w:pPr>
             <w:r>
               <w:t>Task 5</w:t>
             </w:r>
             <w:r>
-              <w:t xml:space="preserve"> (description of the task)</w:t>
-            </w:r>
-          </w:p>
+              <w:t xml:space="preserve"> </w:t>
+            </w:r>
+            <w:r>
+              <w:rPr>
+                <w:b/>
+                <w:bCs/>
+                <w:lang w:val="en-US"/>
+              </w:rPr>
+              <w:t>Find a natural</w:t>
+            </w:r>
+          </w:p>
+          <w:p>
+            <w:pPr>
+              <w:rPr>
+                <w:lang w:val="en-US"/>
+              </w:rPr>
+            </w:pPr>
+            <w:r>
+              <w:rPr>
+                <w:b/>
+                <w:bCs/>
+                <w:lang w:val="en-US"/>
+              </w:rPr>
+              <w:t>remedy recipe that</w:t>
+            </w:r>
+          </w:p>
+          <w:p>
+            <w:pPr>
+              <w:rPr>
+                <w:lang w:val="en-US"/>
+              </w:rPr>
+            </w:pPr>
+            <w:r>
+              <w:rPr>
+                <w:b/>
+                <w:bCs/>
+                <w:lang w:val="en-US"/>
+              </w:rPr>
+              <w:t>interests you</w:t>
+            </w:r>
+          </w:p>
+          <w:p/>
         </w:tc>
         <w:tc>
           <w:tcPr>
@@ -2242,13 +2456,57 @@
             <w:tcW w:w="2700" w:type="dxa"/>
           </w:tcPr>
           <w:p>
+            <w:pPr>
+              <w:rPr>
+                <w:lang w:val="en-US"/>
+              </w:rPr>
+            </w:pPr>
             <w:r>
               <w:t>Task 6</w:t>
             </w:r>
             <w:r>
-              <w:t xml:space="preserve"> (description of the task)</w:t>
-            </w:r>
-          </w:p>
+              <w:t xml:space="preserve"> </w:t>
+            </w:r>
+            <w:r>
+              <w:rPr>
+                <w:b/>
+                <w:bCs/>
+                <w:lang w:val="en-US"/>
+              </w:rPr>
+              <w:t>Locate a health</w:t>
+            </w:r>
+          </w:p>
+          <w:p>
+            <w:pPr>
+              <w:rPr>
+                <w:lang w:val="en-US"/>
+              </w:rPr>
+            </w:pPr>
+            <w:r>
+              <w:rPr>
+                <w:b/>
+                <w:bCs/>
+                <w:lang w:val="en-US"/>
+              </w:rPr>
+              <w:t>service provider near</w:t>
+            </w:r>
+          </w:p>
+          <w:p>
+            <w:pPr>
+              <w:rPr>
+                <w:lang w:val="en-US"/>
+              </w:rPr>
+            </w:pPr>
+            <w:r>
+              <w:rPr>
+                <w:b/>
+                <w:bCs/>
+                <w:lang w:val="en-US"/>
+              </w:rPr>
+              <w:t>your area.</w:t>
+            </w:r>
+          </w:p>
+          <w:p/>
         </w:tc>
         <w:tc>
           <w:tcPr>
@@ -2361,13 +2619,57 @@
             <w:tcW w:w="2700" w:type="dxa"/>
           </w:tcPr>
           <w:p>
+            <w:pPr>
+              <w:rPr>
+                <w:lang w:val="en-US"/>
+              </w:rPr>
+            </w:pPr>
             <w:r>
               <w:t>Task 7</w:t>
             </w:r>
             <w:r>
-              <w:t xml:space="preserve"> (description of the task)</w:t>
-            </w:r>
-          </w:p>
+              <w:t xml:space="preserve"> </w:t>
+            </w:r>
+            <w:r>
+              <w:rPr>
+                <w:b/>
+                <w:bCs/>
+                <w:lang w:val="en-US"/>
+              </w:rPr>
+              <w:t>Read or share a</w:t>
+            </w:r>
+          </w:p>
+          <w:p>
+            <w:pPr>
+              <w:rPr>
+                <w:lang w:val="en-US"/>
+              </w:rPr>
+            </w:pPr>
+            <w:r>
+              <w:rPr>
+                <w:b/>
+                <w:bCs/>
+                <w:lang w:val="en-US"/>
+              </w:rPr>
+              <w:t>blog post that</w:t>
+            </w:r>
+          </w:p>
+          <w:p>
+            <w:pPr>
+              <w:rPr>
+                <w:lang w:val="en-US"/>
+              </w:rPr>
+            </w:pPr>
+            <w:r>
+              <w:rPr>
+                <w:b/>
+                <w:bCs/>
+                <w:lang w:val="en-US"/>
+              </w:rPr>
+              <w:t>resonates with you</w:t>
+            </w:r>
+          </w:p>
+          <w:p/>
         </w:tc>
         <w:tc>
           <w:tcPr>
@@ -2480,13 +2782,72 @@
             <w:tcW w:w="2700" w:type="dxa"/>
           </w:tcPr>
           <w:p>
+            <w:pPr>
+              <w:rPr>
+                <w:lang w:val="en-US"/>
+              </w:rPr>
+            </w:pPr>
             <w:r>
               <w:t>Task 8</w:t>
             </w:r>
             <w:r>
-              <w:t xml:space="preserve"> (description of the task)</w:t>
-            </w:r>
-          </w:p>
+              <w:t xml:space="preserve"> </w:t>
+            </w:r>
+            <w:r>
+              <w:rPr>
+                <w:b/>
+                <w:bCs/>
+                <w:lang w:val="en-US"/>
+              </w:rPr>
+              <w:t>Reply to a</w:t>
+            </w:r>
+          </w:p>
+          <w:p>
+            <w:pPr>
+              <w:rPr>
+                <w:lang w:val="en-US"/>
+              </w:rPr>
+            </w:pPr>
+            <w:r>
+              <w:rPr>
+                <w:b/>
+                <w:bCs/>
+                <w:lang w:val="en-US"/>
+              </w:rPr>
+              <w:t>comment on a blog</w:t>
+            </w:r>
+          </w:p>
+          <w:p>
+            <w:pPr>
+              <w:rPr>
+                <w:lang w:val="en-US"/>
+              </w:rPr>
+            </w:pPr>
+            <w:r>
+              <w:rPr>
+                <w:b/>
+                <w:bCs/>
+                <w:lang w:val="en-US"/>
+              </w:rPr>
+              <w:t>post and add your own</w:t>
+            </w:r>
+          </w:p>
+          <w:p>
+            <w:pPr>
+              <w:rPr>
+                <w:lang w:val="en-US"/>
+              </w:rPr>
+            </w:pPr>
+            <w:r>
+              <w:rPr>
+                <w:b/>
+                <w:bCs/>
+                <w:lang w:val="en-US"/>
+              </w:rPr>
+              <w:t>comment.</w:t>
+            </w:r>
+          </w:p>
+          <w:p/>
         </w:tc>
         <w:tc>
           <w:tcPr>
@@ -2599,13 +2960,42 @@
             <w:tcW w:w="2700" w:type="dxa"/>
           </w:tcPr>
           <w:p>
+            <w:pPr>
+              <w:rPr>
+                <w:lang w:val="en-US"/>
+              </w:rPr>
+            </w:pPr>
             <w:r>
               <w:t>Task 9</w:t>
             </w:r>
             <w:r>
-              <w:t xml:space="preserve"> (description of the task)</w:t>
-            </w:r>
-          </w:p>
+              <w:t xml:space="preserve"> </w:t>
+            </w:r>
+            <w:r>
+              <w:rPr>
+                <w:b/>
+                <w:bCs/>
+                <w:lang w:val="en-US"/>
+              </w:rPr>
+              <w:t>Create and post</w:t>
+            </w:r>
+          </w:p>
+          <w:p>
+            <w:pPr>
+              <w:rPr>
+                <w:lang w:val="en-US"/>
+              </w:rPr>
+            </w:pPr>
+            <w:r>
+              <w:rPr>
+                <w:b/>
+                <w:bCs/>
+                <w:lang w:val="en-US"/>
+              </w:rPr>
+              <w:t>your own blog entry</w:t>
+            </w:r>
+          </w:p>
+          <w:p/>
         </w:tc>
         <w:tc>
           <w:tcPr>
@@ -2704,6 +3094,7 @@
                 <w:bCs/>
                 <w:lang w:val="en-US"/>
               </w:rPr>
+              <w:lastRenderedPageBreak/>
               <w:t>Any other gestures made:</w:t>
             </w:r>
           </w:p>
@@ -2718,13 +3109,58 @@
             <w:tcW w:w="2700" w:type="dxa"/>
           </w:tcPr>
           <w:p>
-            <w:r>
+            <w:pPr>
+              <w:rPr>
+                <w:lang w:val="en-US"/>
+              </w:rPr>
+            </w:pPr>
+            <w:r>
+              <w:lastRenderedPageBreak/>
               <w:t>Task 10</w:t>
             </w:r>
             <w:r>
-              <w:t xml:space="preserve"> (description of the task)</w:t>
-            </w:r>
-          </w:p>
+              <w:t xml:space="preserve"> </w:t>
+            </w:r>
+            <w:r>
+              <w:rPr>
+                <w:b/>
+                <w:bCs/>
+                <w:lang w:val="en-US"/>
+              </w:rPr>
+              <w:t>Subscribe to</w:t>
+            </w:r>
+          </w:p>
+          <w:p>
+            <w:pPr>
+              <w:rPr>
+                <w:lang w:val="en-US"/>
+              </w:rPr>
+            </w:pPr>
+            <w:r>
+              <w:rPr>
+                <w:b/>
+                <w:bCs/>
+                <w:lang w:val="en-US"/>
+              </w:rPr>
+              <w:t>receive future updates</w:t>
+            </w:r>
+          </w:p>
+          <w:p>
+            <w:pPr>
+              <w:rPr>
+                <w:lang w:val="en-US"/>
+              </w:rPr>
+            </w:pPr>
+            <w:r>
+              <w:rPr>
+                <w:b/>
+                <w:bCs/>
+                <w:lang w:val="en-US"/>
+              </w:rPr>
+              <w:t>and health tips.</w:t>
+            </w:r>
+          </w:p>
+          <w:p/>
         </w:tc>
         <w:tc>
           <w:tcPr>
@@ -2850,7 +3286,6 @@
                 <w:b/>
                 <w:bCs/>
               </w:rPr>
-              <w:lastRenderedPageBreak/>
               <w:t>User’s opinion</w:t>
             </w:r>
             <w:r>
@@ -2882,141 +3317,46 @@
           <w:p>
             <w:pPr>
               <w:rPr>
-                <w:i/>
-                <w:iCs/>
-                <w:lang w:val="en-US"/>
-              </w:rPr>
-            </w:pPr>
-            <w:r>
-              <w:rPr>
-                <w:i/>
-                <w:iCs/>
-                <w:lang w:val="en-US"/>
-              </w:rPr>
-              <w:t>Ask the users about the site an</w:t>
-            </w:r>
-            <w:r>
-              <w:rPr>
-                <w:i/>
-                <w:iCs/>
-                <w:lang w:val="en-US"/>
-              </w:rPr>
-              <w:t>d</w:t>
-            </w:r>
-            <w:r>
-              <w:rPr>
-                <w:i/>
-                <w:iCs/>
-                <w:lang w:val="en-US"/>
-              </w:rPr>
-              <w:t xml:space="preserve"> insert their answers </w:t>
-            </w:r>
-            <w:r>
-              <w:rPr>
-                <w:i/>
-                <w:iCs/>
-                <w:lang w:val="en-US"/>
-              </w:rPr>
-              <w:t>here</w:t>
-            </w:r>
-            <w:r>
-              <w:rPr>
-                <w:i/>
-                <w:iCs/>
-                <w:lang w:val="en-US"/>
-              </w:rPr>
-              <w:t>.</w:t>
-            </w:r>
-          </w:p>
-          <w:p>
-            <w:pPr>
-              <w:rPr>
-                <w:i/>
-                <w:iCs/>
-                <w:lang w:val="en-US"/>
-              </w:rPr>
-            </w:pPr>
-            <w:r>
-              <w:rPr>
-                <w:i/>
-                <w:iCs/>
-                <w:lang w:val="en-US"/>
-              </w:rPr>
-              <w:t xml:space="preserve">Questions that you must ask are below, but you are more than welcome ask them other questions you deem necessary - </w:t>
-            </w:r>
-            <w:r>
-              <w:rPr>
-                <w:i/>
-                <w:iCs/>
-                <w:lang w:val="en-US"/>
-              </w:rPr>
-              <w:t xml:space="preserve"> </w:t>
-            </w:r>
-          </w:p>
-          <w:p>
-            <w:pPr>
-              <w:pStyle w:val="ListParagraph"/>
-              <w:numPr>
-                <w:ilvl w:val="0"/>
-                <w:numId w:val="2"/>
-              </w:numPr>
-              <w:rPr>
-                <w:i/>
-                <w:iCs/>
-                <w:lang w:val="en-US"/>
-              </w:rPr>
-            </w:pPr>
-            <w:r>
-              <w:rPr>
-                <w:i/>
-                <w:iCs/>
-                <w:lang w:val="en-US"/>
-              </w:rPr>
-              <w:t>what they liked</w:t>
-            </w:r>
-          </w:p>
-          <w:p>
-            <w:pPr>
-              <w:pStyle w:val="ListParagraph"/>
-              <w:numPr>
-                <w:ilvl w:val="0"/>
-                <w:numId w:val="2"/>
-              </w:numPr>
-              <w:rPr>
-                <w:i/>
-                <w:iCs/>
-                <w:lang w:val="en-US"/>
-              </w:rPr>
-            </w:pPr>
-            <w:r>
-              <w:rPr>
-                <w:i/>
-                <w:iCs/>
-                <w:lang w:val="en-US"/>
-              </w:rPr>
-              <w:t>what they didn’t like</w:t>
-            </w:r>
-          </w:p>
-          <w:p>
-            <w:pPr>
-              <w:pStyle w:val="ListParagraph"/>
-              <w:numPr>
-                <w:ilvl w:val="0"/>
-                <w:numId w:val="2"/>
-              </w:numPr>
-              <w:rPr>
-                <w:i/>
-                <w:iCs/>
-                <w:lang w:val="en-US"/>
-              </w:rPr>
-            </w:pPr>
-            <w:r>
-              <w:rPr>
-                <w:i/>
-                <w:iCs/>
-                <w:lang w:val="en-US"/>
-              </w:rPr>
-              <w:t>what suggestions they can provide to make the site better for users</w:t>
+                <w:lang w:val="en-US"/>
+              </w:rPr>
+            </w:pPr>
+            <w:r>
+              <w:rPr>
+                <w:b/>
+                <w:bCs/>
+                <w:lang w:val="en-US"/>
+              </w:rPr>
+              <w:t>1. What did you like about the site?</w:t>
+            </w:r>
+          </w:p>
+          <w:p>
+            <w:pPr>
+              <w:rPr>
+                <w:lang w:val="en-US"/>
+              </w:rPr>
+            </w:pPr>
+            <w:r>
+              <w:rPr>
+                <w:b/>
+                <w:bCs/>
+                <w:lang w:val="en-US"/>
+              </w:rPr>
+              <w:t>2. What didn’t you like about the site?</w:t>
+            </w:r>
+          </w:p>
+          <w:p>
+            <w:pPr>
+              <w:rPr>
+                <w:lang w:val="en-US"/>
+              </w:rPr>
+            </w:pPr>
+            <w:r>
+              <w:rPr>
+                <w:b/>
+                <w:bCs/>
+                <w:lang w:val="en-US"/>
+              </w:rPr>
+              <w:t>3. What suggestions do you have to improve the site?</w:t>
             </w:r>
           </w:p>
         </w:tc>
@@ -3923,6 +4263,7 @@
                 <w:bCs/>
                 <w:lang w:val="en-US"/>
               </w:rPr>
+              <w:lastRenderedPageBreak/>
               <w:t>Any noises made:</w:t>
             </w:r>
             <w:r>
@@ -3965,6 +4306,7 @@
           </w:tcPr>
           <w:p>
             <w:r>
+              <w:lastRenderedPageBreak/>
               <w:t>Task 2 (description of the task)</w:t>
             </w:r>
           </w:p>
@@ -4030,7 +4372,6 @@
                 <w:bCs/>
                 <w:lang w:val="en-US"/>
               </w:rPr>
-              <w:lastRenderedPageBreak/>
               <w:t>Facial expressions:</w:t>
             </w:r>
           </w:p>
@@ -4082,7 +4423,6 @@
           </w:tcPr>
           <w:p>
             <w:r>
-              <w:lastRenderedPageBreak/>
               <w:t>Task 3 (description of the task)</w:t>
             </w:r>
           </w:p>
@@ -5112,6 +5452,7 @@
                 <w:iCs/>
                 <w:lang w:val="en-US"/>
               </w:rPr>
+              <w:lastRenderedPageBreak/>
               <w:t>what they didn’t like</w:t>
             </w:r>
           </w:p>
@@ -5161,6 +5502,7 @@
                 <w:b/>
                 <w:bCs/>
               </w:rPr>
+              <w:lastRenderedPageBreak/>
               <w:t>The “Thank You” note to conclude the test</w:t>
             </w:r>
           </w:p>
@@ -5216,7 +5558,6 @@
                 <w:bCs/>
                 <w:lang w:val="en-US"/>
               </w:rPr>
-              <w:lastRenderedPageBreak/>
               <w:t>Your experience, assessment of the Usability Test</w:t>
             </w:r>
           </w:p>
@@ -5331,31 +5672,7 @@
                 <w:szCs w:val="24"/>
                 <w:lang w:val="en-US"/>
               </w:rPr>
-              <w:t>Member</w:t>
-            </w:r>
-            <w:r>
-              <w:rPr>
-                <w:rFonts w:ascii="Roboto" w:eastAsia="Roboto" w:hAnsi="Roboto" w:cs="Roboto"/>
-                <w:b/>
-                <w:bCs/>
-                <w:color w:val="1D2125"/>
-                <w:sz w:val="24"/>
-                <w:szCs w:val="24"/>
-                <w:lang w:val="en-US"/>
-              </w:rPr>
-              <w:t xml:space="preserve"> 1</w:t>
-            </w:r>
-            <w:r>
-              <w:rPr>
-                <w:rFonts w:ascii="Roboto" w:eastAsia="Roboto" w:hAnsi="Roboto" w:cs="Roboto"/>
-                <w:b/>
-                <w:bCs/>
-                <w:color w:val="1D2125"/>
-                <w:sz w:val="24"/>
-                <w:szCs w:val="24"/>
-                <w:lang w:val="en-US"/>
-              </w:rPr>
-              <w:t xml:space="preserve"> Name</w:t>
+              <w:t>Yeni Almanza</w:t>
             </w:r>
           </w:p>
         </w:tc>
@@ -8267,7 +8584,6 @@
   <w:style w:type="character" w:default="1" w:styleId="DefaultParagraphFont">
     <w:name w:val="Default Paragraph Font"/>
     <w:uiPriority w:val="1"/>
-    <w:semiHidden/>
     <w:unhideWhenUsed/>
   </w:style>
   <w:style w:type="table" w:default="1" w:styleId="TableNormal">

</xml_diff>

<commit_message>
Adding more general information into doc
</commit_message>
<xml_diff>
--- a/p2a2.docx
+++ b/p2a2.docx
@@ -5868,12 +5868,12 @@
                 <wp:inline distB="0" distT="0" distL="0" distR="0">
                   <wp:extent cx="5806440" cy="6527800"/>
                   <wp:effectExtent b="0" l="0" r="0" t="0"/>
-                  <wp:docPr descr="A screenshot of a web page&#10;&#10;AI-generated content may be incorrect." id="3" name="image5.png"/>
+                  <wp:docPr descr="A screenshot of a web page&#10;&#10;AI-generated content may be incorrect." id="7" name="image6.png"/>
                   <a:graphic>
                     <a:graphicData uri="http://schemas.openxmlformats.org/drawingml/2006/picture">
                       <pic:pic>
                         <pic:nvPicPr>
-                          <pic:cNvPr descr="A screenshot of a web page&#10;&#10;AI-generated content may be incorrect." id="0" name="image5.png"/>
+                          <pic:cNvPr descr="A screenshot of a web page&#10;&#10;AI-generated content may be incorrect." id="0" name="image6.png"/>
                           <pic:cNvPicPr preferRelativeResize="0"/>
                         </pic:nvPicPr>
                         <pic:blipFill>
@@ -6539,12 +6539,12 @@
                 <wp:inline distB="0" distT="0" distL="0" distR="0">
                   <wp:extent cx="5806440" cy="6343015"/>
                   <wp:effectExtent b="0" l="0" r="0" t="0"/>
-                  <wp:docPr descr="A screenshot of a computer error&#10;&#10;AI-generated content may be incorrect." id="4" name="image3.png"/>
+                  <wp:docPr descr="A screenshot of a computer error&#10;&#10;AI-generated content may be incorrect." id="9" name="image10.png"/>
                   <a:graphic>
                     <a:graphicData uri="http://schemas.openxmlformats.org/drawingml/2006/picture">
                       <pic:pic>
                         <pic:nvPicPr>
-                          <pic:cNvPr descr="A screenshot of a computer error&#10;&#10;AI-generated content may be incorrect." id="0" name="image3.png"/>
+                          <pic:cNvPr descr="A screenshot of a computer error&#10;&#10;AI-generated content may be incorrect." id="0" name="image10.png"/>
                           <pic:cNvPicPr preferRelativeResize="0"/>
                         </pic:nvPicPr>
                         <pic:blipFill>
@@ -7029,17 +7029,28 @@
                 <w:color w:val="1d2125"/>
                 <w:sz w:val="24"/>
                 <w:szCs w:val="24"/>
+                <w:rtl w:val="0"/>
+              </w:rPr>
+              <w:t xml:space="preserve">Whole Website:</w:t>
+            </w:r>
+            <w:r>
+              <w:rPr>
+                <w:rFonts w:ascii="Roboto" w:cs="Roboto" w:eastAsia="Roboto" w:hAnsi="Roboto"/>
+                <w:i w:val="1"/>
+                <w:color w:val="1d2125"/>
+                <w:sz w:val="24"/>
+                <w:szCs w:val="24"/>
               </w:rPr>
               <w:drawing>
                 <wp:inline distB="114300" distT="114300" distL="114300" distR="114300">
-                  <wp:extent cx="5810250" cy="3022600"/>
+                  <wp:extent cx="5810250" cy="2628900"/>
                   <wp:effectExtent b="0" l="0" r="0" t="0"/>
-                  <wp:docPr id="5" name="image4.png"/>
+                  <wp:docPr id="4" name="image7.png"/>
                   <a:graphic>
                     <a:graphicData uri="http://schemas.openxmlformats.org/drawingml/2006/picture">
                       <pic:pic>
                         <pic:nvPicPr>
-                          <pic:cNvPr id="0" name="image4.png"/>
+                          <pic:cNvPr id="0" name="image7.png"/>
                           <pic:cNvPicPr preferRelativeResize="0"/>
                         </pic:nvPicPr>
                         <pic:blipFill>
@@ -7052,7 +7063,7 @@
                         <pic:spPr>
                           <a:xfrm>
                             <a:off x="0" y="0"/>
-                            <a:ext cx="5810250" cy="3022600"/>
+                            <a:ext cx="5810250" cy="2628900"/>
                           </a:xfrm>
                           <a:prstGeom prst="rect"/>
                           <a:ln/>
@@ -7065,22 +7076,6 @@
             </w:r>
             <w:r>
               <w:rPr>
-                <w:rtl w:val="0"/>
-              </w:rPr>
-            </w:r>
-          </w:p>
-          <w:p>
-            <w:pPr>
-              <w:rPr>
-                <w:rFonts w:ascii="Roboto" w:cs="Roboto" w:eastAsia="Roboto" w:hAnsi="Roboto"/>
-                <w:i w:val="1"/>
-                <w:color w:val="1d2125"/>
-                <w:sz w:val="24"/>
-                <w:szCs w:val="24"/>
-              </w:rPr>
-            </w:pPr>
-            <w:r>
-              <w:rPr>
                 <w:rFonts w:ascii="Roboto" w:cs="Roboto" w:eastAsia="Roboto" w:hAnsi="Roboto"/>
                 <w:i w:val="1"/>
                 <w:color w:val="1d2125"/>
@@ -7089,14 +7084,14 @@
               </w:rPr>
               <w:drawing>
                 <wp:inline distB="114300" distT="114300" distL="114300" distR="114300">
-                  <wp:extent cx="5810250" cy="2413000"/>
+                  <wp:extent cx="5810250" cy="2489200"/>
                   <wp:effectExtent b="0" l="0" r="0" t="0"/>
-                  <wp:docPr id="1" name="image1.png"/>
+                  <wp:docPr id="8" name="image3.png"/>
                   <a:graphic>
                     <a:graphicData uri="http://schemas.openxmlformats.org/drawingml/2006/picture">
                       <pic:pic>
                         <pic:nvPicPr>
-                          <pic:cNvPr id="0" name="image1.png"/>
+                          <pic:cNvPr id="0" name="image3.png"/>
                           <pic:cNvPicPr preferRelativeResize="0"/>
                         </pic:nvPicPr>
                         <pic:blipFill>
@@ -7109,7 +7104,7 @@
                         <pic:spPr>
                           <a:xfrm>
                             <a:off x="0" y="0"/>
-                            <a:ext cx="5810250" cy="2413000"/>
+                            <a:ext cx="5810250" cy="2489200"/>
                           </a:xfrm>
                           <a:prstGeom prst="rect"/>
                           <a:ln/>
@@ -7143,17 +7138,39 @@
                 <w:color w:val="1d2125"/>
                 <w:sz w:val="24"/>
                 <w:szCs w:val="24"/>
+                <w:rtl w:val="0"/>
+              </w:rPr>
+              <w:t xml:space="preserve">Tips:</w:t>
+            </w:r>
+          </w:p>
+          <w:p>
+            <w:pPr>
+              <w:rPr>
+                <w:rFonts w:ascii="Roboto" w:cs="Roboto" w:eastAsia="Roboto" w:hAnsi="Roboto"/>
+                <w:i w:val="1"/>
+                <w:color w:val="1d2125"/>
+                <w:sz w:val="24"/>
+                <w:szCs w:val="24"/>
+              </w:rPr>
+            </w:pPr>
+            <w:r>
+              <w:rPr>
+                <w:rFonts w:ascii="Roboto" w:cs="Roboto" w:eastAsia="Roboto" w:hAnsi="Roboto"/>
+                <w:i w:val="1"/>
+                <w:color w:val="1d2125"/>
+                <w:sz w:val="24"/>
+                <w:szCs w:val="24"/>
               </w:rPr>
               <w:drawing>
                 <wp:inline distB="114300" distT="114300" distL="114300" distR="114300">
-                  <wp:extent cx="5810250" cy="3225800"/>
+                  <wp:extent cx="5810250" cy="2184400"/>
                   <wp:effectExtent b="0" l="0" r="0" t="0"/>
-                  <wp:docPr id="2" name="image2.png"/>
+                  <wp:docPr id="3" name="image1.png"/>
                   <a:graphic>
                     <a:graphicData uri="http://schemas.openxmlformats.org/drawingml/2006/picture">
                       <pic:pic>
                         <pic:nvPicPr>
-                          <pic:cNvPr id="0" name="image2.png"/>
+                          <pic:cNvPr id="0" name="image1.png"/>
                           <pic:cNvPicPr preferRelativeResize="0"/>
                         </pic:nvPicPr>
                         <pic:blipFill>
@@ -7166,7 +7183,7 @@
                         <pic:spPr>
                           <a:xfrm>
                             <a:off x="0" y="0"/>
-                            <a:ext cx="5810250" cy="3225800"/>
+                            <a:ext cx="5810250" cy="2184400"/>
                           </a:xfrm>
                           <a:prstGeom prst="rect"/>
                           <a:ln/>
@@ -7183,6 +7200,215 @@
               </w:rPr>
             </w:r>
           </w:p>
+          <w:p>
+            <w:pPr>
+              <w:rPr>
+                <w:rFonts w:ascii="Roboto" w:cs="Roboto" w:eastAsia="Roboto" w:hAnsi="Roboto"/>
+                <w:i w:val="1"/>
+                <w:color w:val="1d2125"/>
+                <w:sz w:val="24"/>
+                <w:szCs w:val="24"/>
+              </w:rPr>
+            </w:pPr>
+            <w:r>
+              <w:rPr>
+                <w:rFonts w:ascii="Roboto" w:cs="Roboto" w:eastAsia="Roboto" w:hAnsi="Roboto"/>
+                <w:i w:val="1"/>
+                <w:color w:val="1d2125"/>
+                <w:sz w:val="24"/>
+                <w:szCs w:val="24"/>
+              </w:rPr>
+              <w:drawing>
+                <wp:inline distB="114300" distT="114300" distL="114300" distR="114300">
+                  <wp:extent cx="5810250" cy="2349500"/>
+                  <wp:effectExtent b="0" l="0" r="0" t="0"/>
+                  <wp:docPr id="6" name="image5.png"/>
+                  <a:graphic>
+                    <a:graphicData uri="http://schemas.openxmlformats.org/drawingml/2006/picture">
+                      <pic:pic>
+                        <pic:nvPicPr>
+                          <pic:cNvPr id="0" name="image5.png"/>
+                          <pic:cNvPicPr preferRelativeResize="0"/>
+                        </pic:nvPicPr>
+                        <pic:blipFill>
+                          <a:blip r:embed="rId15"/>
+                          <a:srcRect b="0" l="0" r="0" t="0"/>
+                          <a:stretch>
+                            <a:fillRect/>
+                          </a:stretch>
+                        </pic:blipFill>
+                        <pic:spPr>
+                          <a:xfrm>
+                            <a:off x="0" y="0"/>
+                            <a:ext cx="5810250" cy="2349500"/>
+                          </a:xfrm>
+                          <a:prstGeom prst="rect"/>
+                          <a:ln/>
+                        </pic:spPr>
+                      </pic:pic>
+                    </a:graphicData>
+                  </a:graphic>
+                </wp:inline>
+              </w:drawing>
+            </w:r>
+            <w:r>
+              <w:rPr>
+                <w:rtl w:val="0"/>
+              </w:rPr>
+            </w:r>
+          </w:p>
+          <w:p>
+            <w:pPr>
+              <w:rPr>
+                <w:rFonts w:ascii="Roboto" w:cs="Roboto" w:eastAsia="Roboto" w:hAnsi="Roboto"/>
+                <w:i w:val="1"/>
+                <w:color w:val="1d2125"/>
+                <w:sz w:val="24"/>
+                <w:szCs w:val="24"/>
+              </w:rPr>
+            </w:pPr>
+            <w:r>
+              <w:rPr>
+                <w:rFonts w:ascii="Roboto" w:cs="Roboto" w:eastAsia="Roboto" w:hAnsi="Roboto"/>
+                <w:i w:val="1"/>
+                <w:color w:val="1d2125"/>
+                <w:sz w:val="24"/>
+                <w:szCs w:val="24"/>
+                <w:rtl w:val="0"/>
+              </w:rPr>
+              <w:t xml:space="preserve">Resources:</w:t>
+            </w:r>
+          </w:p>
+          <w:p>
+            <w:pPr>
+              <w:rPr>
+                <w:rFonts w:ascii="Roboto" w:cs="Roboto" w:eastAsia="Roboto" w:hAnsi="Roboto"/>
+                <w:i w:val="1"/>
+                <w:color w:val="1d2125"/>
+                <w:sz w:val="24"/>
+                <w:szCs w:val="24"/>
+              </w:rPr>
+            </w:pPr>
+            <w:r>
+              <w:rPr>
+                <w:rFonts w:ascii="Roboto" w:cs="Roboto" w:eastAsia="Roboto" w:hAnsi="Roboto"/>
+                <w:i w:val="1"/>
+                <w:color w:val="1d2125"/>
+                <w:sz w:val="24"/>
+                <w:szCs w:val="24"/>
+              </w:rPr>
+              <w:drawing>
+                <wp:inline distB="114300" distT="114300" distL="114300" distR="114300">
+                  <wp:extent cx="5810250" cy="2057400"/>
+                  <wp:effectExtent b="0" l="0" r="0" t="0"/>
+                  <wp:docPr id="10" name="image4.png"/>
+                  <a:graphic>
+                    <a:graphicData uri="http://schemas.openxmlformats.org/drawingml/2006/picture">
+                      <pic:pic>
+                        <pic:nvPicPr>
+                          <pic:cNvPr id="0" name="image4.png"/>
+                          <pic:cNvPicPr preferRelativeResize="0"/>
+                        </pic:nvPicPr>
+                        <pic:blipFill>
+                          <a:blip r:embed="rId16"/>
+                          <a:srcRect b="0" l="0" r="0" t="0"/>
+                          <a:stretch>
+                            <a:fillRect/>
+                          </a:stretch>
+                        </pic:blipFill>
+                        <pic:spPr>
+                          <a:xfrm>
+                            <a:off x="0" y="0"/>
+                            <a:ext cx="5810250" cy="2057400"/>
+                          </a:xfrm>
+                          <a:prstGeom prst="rect"/>
+                          <a:ln/>
+                        </pic:spPr>
+                      </pic:pic>
+                    </a:graphicData>
+                  </a:graphic>
+                </wp:inline>
+              </w:drawing>
+            </w:r>
+            <w:r>
+              <w:rPr>
+                <w:rtl w:val="0"/>
+              </w:rPr>
+            </w:r>
+          </w:p>
+          <w:p>
+            <w:pPr>
+              <w:rPr>
+                <w:rFonts w:ascii="Roboto" w:cs="Roboto" w:eastAsia="Roboto" w:hAnsi="Roboto"/>
+                <w:i w:val="1"/>
+                <w:color w:val="1d2125"/>
+                <w:sz w:val="24"/>
+                <w:szCs w:val="24"/>
+              </w:rPr>
+            </w:pPr>
+            <w:r>
+              <w:rPr>
+                <w:rFonts w:ascii="Roboto" w:cs="Roboto" w:eastAsia="Roboto" w:hAnsi="Roboto"/>
+                <w:i w:val="1"/>
+                <w:color w:val="1d2125"/>
+                <w:sz w:val="24"/>
+                <w:szCs w:val="24"/>
+              </w:rPr>
+              <w:drawing>
+                <wp:inline distB="114300" distT="114300" distL="114300" distR="114300">
+                  <wp:extent cx="5810250" cy="2565400"/>
+                  <wp:effectExtent b="0" l="0" r="0" t="0"/>
+                  <wp:docPr id="5" name="image9.png"/>
+                  <a:graphic>
+                    <a:graphicData uri="http://schemas.openxmlformats.org/drawingml/2006/picture">
+                      <pic:pic>
+                        <pic:nvPicPr>
+                          <pic:cNvPr id="0" name="image9.png"/>
+                          <pic:cNvPicPr preferRelativeResize="0"/>
+                        </pic:nvPicPr>
+                        <pic:blipFill>
+                          <a:blip r:embed="rId17"/>
+                          <a:srcRect b="0" l="0" r="0" t="0"/>
+                          <a:stretch>
+                            <a:fillRect/>
+                          </a:stretch>
+                        </pic:blipFill>
+                        <pic:spPr>
+                          <a:xfrm>
+                            <a:off x="0" y="0"/>
+                            <a:ext cx="5810250" cy="2565400"/>
+                          </a:xfrm>
+                          <a:prstGeom prst="rect"/>
+                          <a:ln/>
+                        </pic:spPr>
+                      </pic:pic>
+                    </a:graphicData>
+                  </a:graphic>
+                </wp:inline>
+              </w:drawing>
+            </w:r>
+            <w:r>
+              <w:rPr>
+                <w:rtl w:val="0"/>
+              </w:rPr>
+            </w:r>
+          </w:p>
+          <w:p>
+            <w:pPr>
+              <w:rPr>
+                <w:rFonts w:ascii="Roboto" w:cs="Roboto" w:eastAsia="Roboto" w:hAnsi="Roboto"/>
+                <w:i w:val="1"/>
+                <w:color w:val="1d2125"/>
+                <w:sz w:val="24"/>
+                <w:szCs w:val="24"/>
+              </w:rPr>
+            </w:pPr>
+            <w:r>
+              <w:rPr>
+                <w:rtl w:val="0"/>
+              </w:rPr>
+            </w:r>
+          </w:p>
         </w:tc>
       </w:tr>
       <w:tr>
@@ -7280,10 +7506,10 @@
           <w:p>
             <w:pPr>
               <w:numPr>
-                <w:ilvl w:val="0"/>
+                <w:ilvl w:val="1"/>
                 <w:numId w:val="1"/>
               </w:numPr>
-              <w:ind w:left="720" w:hanging="360"/>
+              <w:ind w:left="1440" w:hanging="360"/>
               <w:rPr>
                 <w:rFonts w:ascii="Roboto" w:cs="Roboto" w:eastAsia="Roboto" w:hAnsi="Roboto"/>
                 <w:i w:val="1"/>
@@ -7302,7 +7528,7 @@
                 <w:szCs w:val="24"/>
                 <w:rtl w:val="0"/>
               </w:rPr>
-              <w:t xml:space="preserve">Titles</w:t>
+              <w:t xml:space="preserve">Buttons might need to use more contrasting colors and clearer text.</w:t>
             </w:r>
           </w:p>
           <w:p>
@@ -7330,7 +7556,35 @@
                 <w:szCs w:val="24"/>
                 <w:rtl w:val="0"/>
               </w:rPr>
-              <w:t xml:space="preserve">The heading tags would need to be ranked in a certain order.</w:t>
+              <w:t xml:space="preserve">IFrame may need to be more distinctive for users to be able to see.</w:t>
+            </w:r>
+          </w:p>
+          <w:p>
+            <w:pPr>
+              <w:numPr>
+                <w:ilvl w:val="0"/>
+                <w:numId w:val="1"/>
+              </w:numPr>
+              <w:ind w:left="720" w:hanging="360"/>
+              <w:rPr>
+                <w:rFonts w:ascii="Roboto" w:cs="Roboto" w:eastAsia="Roboto" w:hAnsi="Roboto"/>
+                <w:i w:val="1"/>
+                <w:color w:val="1d2125"/>
+                <w:sz w:val="24"/>
+                <w:szCs w:val="24"/>
+                <w:u w:val="none"/>
+              </w:rPr>
+            </w:pPr>
+            <w:r>
+              <w:rPr>
+                <w:rFonts w:ascii="Roboto" w:cs="Roboto" w:eastAsia="Roboto" w:hAnsi="Roboto"/>
+                <w:i w:val="1"/>
+                <w:color w:val="1d2125"/>
+                <w:sz w:val="24"/>
+                <w:szCs w:val="24"/>
+                <w:rtl w:val="0"/>
+              </w:rPr>
+              <w:t xml:space="preserve">Titles</w:t>
             </w:r>
           </w:p>
           <w:p>
@@ -7358,7 +7612,7 @@
                 <w:szCs w:val="24"/>
                 <w:rtl w:val="0"/>
               </w:rPr>
-              <w:t xml:space="preserve">The h1 format for titles would need to be used.</w:t>
+              <w:t xml:space="preserve">The heading tags would need to be ranked in a certain order.</w:t>
             </w:r>
           </w:p>
           <w:p>
@@ -7386,6 +7640,34 @@
                 <w:szCs w:val="24"/>
                 <w:rtl w:val="0"/>
               </w:rPr>
+              <w:t xml:space="preserve">The h1 format for titles would need to be used.</w:t>
+            </w:r>
+          </w:p>
+          <w:p>
+            <w:pPr>
+              <w:numPr>
+                <w:ilvl w:val="1"/>
+                <w:numId w:val="1"/>
+              </w:numPr>
+              <w:ind w:left="1440" w:hanging="360"/>
+              <w:rPr>
+                <w:rFonts w:ascii="Roboto" w:cs="Roboto" w:eastAsia="Roboto" w:hAnsi="Roboto"/>
+                <w:i w:val="1"/>
+                <w:color w:val="1d2125"/>
+                <w:sz w:val="24"/>
+                <w:szCs w:val="24"/>
+                <w:u w:val="none"/>
+              </w:rPr>
+            </w:pPr>
+            <w:r>
+              <w:rPr>
+                <w:rFonts w:ascii="Roboto" w:cs="Roboto" w:eastAsia="Roboto" w:hAnsi="Roboto"/>
+                <w:i w:val="1"/>
+                <w:color w:val="1d2125"/>
+                <w:sz w:val="24"/>
+                <w:szCs w:val="24"/>
+                <w:rtl w:val="0"/>
+              </w:rPr>
               <w:t xml:space="preserve">Document needs a title with a non-empty title attribute in the head section</w:t>
             </w:r>
           </w:p>
@@ -7443,6 +7725,237 @@
                 <w:rtl w:val="0"/>
               </w:rPr>
               <w:t xml:space="preserve">All forms would need to have some type of submit button.</w:t>
+            </w:r>
+          </w:p>
+          <w:p>
+            <w:pPr>
+              <w:numPr>
+                <w:ilvl w:val="0"/>
+                <w:numId w:val="1"/>
+              </w:numPr>
+              <w:ind w:left="720" w:hanging="360"/>
+              <w:rPr>
+                <w:rFonts w:ascii="Roboto" w:cs="Roboto" w:eastAsia="Roboto" w:hAnsi="Roboto"/>
+                <w:i w:val="1"/>
+                <w:color w:val="1d2125"/>
+                <w:sz w:val="24"/>
+                <w:szCs w:val="24"/>
+                <w:u w:val="none"/>
+              </w:rPr>
+            </w:pPr>
+            <w:r>
+              <w:rPr>
+                <w:rFonts w:ascii="Roboto" w:cs="Roboto" w:eastAsia="Roboto" w:hAnsi="Roboto"/>
+                <w:i w:val="1"/>
+                <w:color w:val="1d2125"/>
+                <w:sz w:val="24"/>
+                <w:szCs w:val="24"/>
+                <w:rtl w:val="0"/>
+              </w:rPr>
+              <w:t xml:space="preserve">Readability</w:t>
+            </w:r>
+          </w:p>
+          <w:p>
+            <w:pPr>
+              <w:numPr>
+                <w:ilvl w:val="1"/>
+                <w:numId w:val="1"/>
+              </w:numPr>
+              <w:ind w:left="1440" w:hanging="360"/>
+              <w:rPr>
+                <w:rFonts w:ascii="Roboto" w:cs="Roboto" w:eastAsia="Roboto" w:hAnsi="Roboto"/>
+                <w:i w:val="1"/>
+                <w:color w:val="1d2125"/>
+                <w:sz w:val="24"/>
+                <w:szCs w:val="24"/>
+                <w:u w:val="none"/>
+              </w:rPr>
+            </w:pPr>
+            <w:r>
+              <w:rPr>
+                <w:rFonts w:ascii="Roboto" w:cs="Roboto" w:eastAsia="Roboto" w:hAnsi="Roboto"/>
+                <w:i w:val="1"/>
+                <w:color w:val="1d2125"/>
+                <w:sz w:val="24"/>
+                <w:szCs w:val="24"/>
+                <w:rtl w:val="0"/>
+              </w:rPr>
+              <w:t xml:space="preserve">Colors may still need to contrast more, and text format and font may need to be more distinct.</w:t>
+            </w:r>
+          </w:p>
+          <w:p>
+            <w:pPr>
+              <w:numPr>
+                <w:ilvl w:val="0"/>
+                <w:numId w:val="1"/>
+              </w:numPr>
+              <w:ind w:left="720" w:hanging="360"/>
+              <w:rPr>
+                <w:rFonts w:ascii="Roboto" w:cs="Roboto" w:eastAsia="Roboto" w:hAnsi="Roboto"/>
+                <w:i w:val="1"/>
+                <w:color w:val="1d2125"/>
+                <w:sz w:val="24"/>
+                <w:szCs w:val="24"/>
+                <w:u w:val="none"/>
+              </w:rPr>
+            </w:pPr>
+            <w:r>
+              <w:rPr>
+                <w:rFonts w:ascii="Roboto" w:cs="Roboto" w:eastAsia="Roboto" w:hAnsi="Roboto"/>
+                <w:i w:val="1"/>
+                <w:color w:val="1d2125"/>
+                <w:sz w:val="24"/>
+                <w:szCs w:val="24"/>
+                <w:rtl w:val="0"/>
+              </w:rPr>
+              <w:t xml:space="preserve">Lists</w:t>
+            </w:r>
+          </w:p>
+          <w:p>
+            <w:pPr>
+              <w:numPr>
+                <w:ilvl w:val="1"/>
+                <w:numId w:val="1"/>
+              </w:numPr>
+              <w:ind w:left="1440" w:hanging="360"/>
+              <w:rPr>
+                <w:rFonts w:ascii="Roboto" w:cs="Roboto" w:eastAsia="Roboto" w:hAnsi="Roboto"/>
+                <w:i w:val="1"/>
+                <w:color w:val="1d2125"/>
+                <w:sz w:val="24"/>
+                <w:szCs w:val="24"/>
+                <w:u w:val="none"/>
+              </w:rPr>
+            </w:pPr>
+            <w:r>
+              <w:rPr>
+                <w:rFonts w:ascii="Roboto" w:cs="Roboto" w:eastAsia="Roboto" w:hAnsi="Roboto"/>
+                <w:i w:val="1"/>
+                <w:color w:val="1d2125"/>
+                <w:sz w:val="24"/>
+                <w:szCs w:val="24"/>
+                <w:rtl w:val="0"/>
+              </w:rPr>
+              <w:t xml:space="preserve">Order lists need to use &lt;ol&gt; elements.</w:t>
+            </w:r>
+          </w:p>
+          <w:p>
+            <w:pPr>
+              <w:numPr>
+                <w:ilvl w:val="2"/>
+                <w:numId w:val="1"/>
+              </w:numPr>
+              <w:ind w:left="2160" w:hanging="360"/>
+              <w:rPr>
+                <w:rFonts w:ascii="Roboto" w:cs="Roboto" w:eastAsia="Roboto" w:hAnsi="Roboto"/>
+                <w:i w:val="1"/>
+                <w:color w:val="1d2125"/>
+                <w:sz w:val="24"/>
+                <w:szCs w:val="24"/>
+                <w:u w:val="none"/>
+              </w:rPr>
+            </w:pPr>
+            <w:r>
+              <w:rPr>
+                <w:rFonts w:ascii="Roboto" w:cs="Roboto" w:eastAsia="Roboto" w:hAnsi="Roboto"/>
+                <w:i w:val="1"/>
+                <w:color w:val="1d2125"/>
+                <w:sz w:val="24"/>
+                <w:szCs w:val="24"/>
+              </w:rPr>
+              <w:drawing>
+                <wp:inline distB="114300" distT="114300" distL="114300" distR="114300">
+                  <wp:extent cx="4243388" cy="2066925"/>
+                  <wp:effectExtent b="0" l="0" r="0" t="0"/>
+                  <wp:docPr id="2" name="image2.png"/>
+                  <a:graphic>
+                    <a:graphicData uri="http://schemas.openxmlformats.org/drawingml/2006/picture">
+                      <pic:pic>
+                        <pic:nvPicPr>
+                          <pic:cNvPr id="0" name="image2.png"/>
+                          <pic:cNvPicPr preferRelativeResize="0"/>
+                        </pic:nvPicPr>
+                        <pic:blipFill>
+                          <a:blip r:embed="rId18"/>
+                          <a:srcRect b="0" l="0" r="0" t="0"/>
+                          <a:stretch>
+                            <a:fillRect/>
+                          </a:stretch>
+                        </pic:blipFill>
+                        <pic:spPr>
+                          <a:xfrm>
+                            <a:off x="0" y="0"/>
+                            <a:ext cx="4243388" cy="2066925"/>
+                          </a:xfrm>
+                          <a:prstGeom prst="rect"/>
+                          <a:ln/>
+                        </pic:spPr>
+                      </pic:pic>
+                    </a:graphicData>
+                  </a:graphic>
+                </wp:inline>
+              </w:drawing>
+            </w:r>
+            <w:r>
+              <w:rPr>
+                <w:rtl w:val="0"/>
+              </w:rPr>
+            </w:r>
+          </w:p>
+          <w:p>
+            <w:pPr>
+              <w:numPr>
+                <w:ilvl w:val="0"/>
+                <w:numId w:val="1"/>
+              </w:numPr>
+              <w:ind w:left="720" w:hanging="360"/>
+              <w:rPr>
+                <w:rFonts w:ascii="Roboto" w:cs="Roboto" w:eastAsia="Roboto" w:hAnsi="Roboto"/>
+                <w:i w:val="1"/>
+                <w:color w:val="1d2125"/>
+                <w:sz w:val="24"/>
+                <w:szCs w:val="24"/>
+                <w:u w:val="none"/>
+              </w:rPr>
+            </w:pPr>
+            <w:r>
+              <w:rPr>
+                <w:rFonts w:ascii="Roboto" w:cs="Roboto" w:eastAsia="Roboto" w:hAnsi="Roboto"/>
+                <w:i w:val="1"/>
+                <w:color w:val="1d2125"/>
+                <w:sz w:val="24"/>
+                <w:szCs w:val="24"/>
+                <w:rtl w:val="0"/>
+              </w:rPr>
+              <w:t xml:space="preserve">Graphics</w:t>
+            </w:r>
+          </w:p>
+          <w:p>
+            <w:pPr>
+              <w:numPr>
+                <w:ilvl w:val="1"/>
+                <w:numId w:val="1"/>
+              </w:numPr>
+              <w:ind w:left="1440" w:hanging="360"/>
+              <w:rPr>
+                <w:rFonts w:ascii="Roboto" w:cs="Roboto" w:eastAsia="Roboto" w:hAnsi="Roboto"/>
+                <w:i w:val="1"/>
+                <w:color w:val="1d2125"/>
+                <w:sz w:val="24"/>
+                <w:szCs w:val="24"/>
+                <w:u w:val="none"/>
+              </w:rPr>
+            </w:pPr>
+            <w:r>
+              <w:rPr>
+                <w:rFonts w:ascii="Roboto" w:cs="Roboto" w:eastAsia="Roboto" w:hAnsi="Roboto"/>
+                <w:i w:val="1"/>
+                <w:color w:val="1d2125"/>
+                <w:sz w:val="24"/>
+                <w:szCs w:val="24"/>
+                <w:rtl w:val="0"/>
+              </w:rPr>
+              <w:t xml:space="preserve">Image elements require absent or empty title attributes.</w:t>
             </w:r>
           </w:p>
           <w:p>
@@ -7528,9 +8041,44 @@
                 <w:color w:val="1d2125"/>
                 <w:sz w:val="24"/>
                 <w:szCs w:val="24"/>
-                <w:rtl w:val="0"/>
-              </w:rPr>
-              <w:t xml:space="preserve">Insert the HTML validation screenshots here</w:t>
+              </w:rPr>
+              <w:drawing>
+                <wp:inline distB="114300" distT="114300" distL="114300" distR="114300">
+                  <wp:extent cx="5810250" cy="2882900"/>
+                  <wp:effectExtent b="0" l="0" r="0" t="0"/>
+                  <wp:docPr id="1" name="image8.png"/>
+                  <a:graphic>
+                    <a:graphicData uri="http://schemas.openxmlformats.org/drawingml/2006/picture">
+                      <pic:pic>
+                        <pic:nvPicPr>
+                          <pic:cNvPr id="0" name="image8.png"/>
+                          <pic:cNvPicPr preferRelativeResize="0"/>
+                        </pic:nvPicPr>
+                        <pic:blipFill>
+                          <a:blip r:embed="rId19"/>
+                          <a:srcRect b="0" l="0" r="0" t="0"/>
+                          <a:stretch>
+                            <a:fillRect/>
+                          </a:stretch>
+                        </pic:blipFill>
+                        <pic:spPr>
+                          <a:xfrm>
+                            <a:off x="0" y="0"/>
+                            <a:ext cx="5810250" cy="2882900"/>
+                          </a:xfrm>
+                          <a:prstGeom prst="rect"/>
+                          <a:ln/>
+                        </pic:spPr>
+                      </pic:pic>
+                    </a:graphicData>
+                  </a:graphic>
+                </wp:inline>
+              </w:drawing>
+            </w:r>
+            <w:r>
+              <w:rPr>
+                <w:rtl w:val="0"/>
+              </w:rPr>
             </w:r>
           </w:p>
         </w:tc>

</xml_diff>

<commit_message>
Adding rest of informatio
</commit_message>
<xml_diff>
--- a/p2a2.docx
+++ b/p2a2.docx
@@ -3345,7 +3345,7 @@
               <w:widowControl w:val="1"/>
               <w:numPr>
                 <w:ilvl w:val="0"/>
-                <w:numId w:val="6"/>
+                <w:numId w:val="7"/>
               </w:numPr>
               <w:pBdr>
                 <w:top w:space="0" w:sz="0" w:val="nil"/>
@@ -5522,7 +5522,7 @@
               <w:widowControl w:val="1"/>
               <w:numPr>
                 <w:ilvl w:val="0"/>
-                <w:numId w:val="7"/>
+                <w:numId w:val="8"/>
               </w:numPr>
               <w:pBdr>
                 <w:top w:space="0" w:sz="0" w:val="nil"/>
@@ -5557,7 +5557,7 @@
               <w:widowControl w:val="1"/>
               <w:numPr>
                 <w:ilvl w:val="0"/>
-                <w:numId w:val="7"/>
+                <w:numId w:val="8"/>
               </w:numPr>
               <w:pBdr>
                 <w:top w:space="0" w:sz="0" w:val="nil"/>
@@ -5587,7 +5587,7 @@
               <w:widowControl w:val="1"/>
               <w:numPr>
                 <w:ilvl w:val="0"/>
-                <w:numId w:val="7"/>
+                <w:numId w:val="8"/>
               </w:numPr>
               <w:pBdr>
                 <w:top w:space="0" w:sz="0" w:val="nil"/>
@@ -5617,7 +5617,7 @@
               <w:widowControl w:val="1"/>
               <w:numPr>
                 <w:ilvl w:val="0"/>
-                <w:numId w:val="7"/>
+                <w:numId w:val="8"/>
               </w:numPr>
               <w:pBdr>
                 <w:top w:space="0" w:sz="0" w:val="nil"/>
@@ -5868,12 +5868,12 @@
                 <wp:inline distB="0" distT="0" distL="0" distR="0">
                   <wp:extent cx="5806440" cy="6527800"/>
                   <wp:effectExtent b="0" l="0" r="0" t="0"/>
-                  <wp:docPr descr="A screenshot of a web page&#10;&#10;AI-generated content may be incorrect." id="7" name="image6.png"/>
+                  <wp:docPr descr="A screenshot of a web page&#10;&#10;AI-generated content may be incorrect." id="7" name="image2.png"/>
                   <a:graphic>
                     <a:graphicData uri="http://schemas.openxmlformats.org/drawingml/2006/picture">
                       <pic:pic>
                         <pic:nvPicPr>
-                          <pic:cNvPr descr="A screenshot of a web page&#10;&#10;AI-generated content may be incorrect." id="0" name="image6.png"/>
+                          <pic:cNvPr descr="A screenshot of a web page&#10;&#10;AI-generated content may be incorrect." id="0" name="image2.png"/>
                           <pic:cNvPicPr preferRelativeResize="0"/>
                         </pic:nvPicPr>
                         <pic:blipFill>
@@ -5949,7 +5949,7 @@
             <w:pPr>
               <w:numPr>
                 <w:ilvl w:val="0"/>
-                <w:numId w:val="3"/>
+                <w:numId w:val="4"/>
               </w:numPr>
               <w:ind w:left="720" w:hanging="360"/>
               <w:rPr>
@@ -5980,7 +5980,7 @@
             <w:pPr>
               <w:numPr>
                 <w:ilvl w:val="1"/>
-                <w:numId w:val="3"/>
+                <w:numId w:val="4"/>
               </w:numPr>
               <w:ind w:left="1440" w:hanging="360"/>
               <w:rPr>
@@ -6002,7 +6002,7 @@
             <w:pPr>
               <w:numPr>
                 <w:ilvl w:val="1"/>
-                <w:numId w:val="3"/>
+                <w:numId w:val="4"/>
               </w:numPr>
               <w:ind w:left="1440" w:hanging="360"/>
               <w:rPr>
@@ -6035,7 +6035,7 @@
             <w:pPr>
               <w:numPr>
                 <w:ilvl w:val="2"/>
-                <w:numId w:val="3"/>
+                <w:numId w:val="4"/>
               </w:numPr>
               <w:ind w:left="2160" w:hanging="360"/>
               <w:rPr>
@@ -6057,7 +6057,7 @@
             <w:pPr>
               <w:numPr>
                 <w:ilvl w:val="2"/>
-                <w:numId w:val="3"/>
+                <w:numId w:val="4"/>
               </w:numPr>
               <w:ind w:left="2160" w:hanging="360"/>
               <w:rPr>
@@ -6079,7 +6079,7 @@
             <w:pPr>
               <w:numPr>
                 <w:ilvl w:val="2"/>
-                <w:numId w:val="3"/>
+                <w:numId w:val="4"/>
               </w:numPr>
               <w:ind w:left="2160" w:hanging="360"/>
               <w:rPr>
@@ -6101,7 +6101,7 @@
             <w:pPr>
               <w:numPr>
                 <w:ilvl w:val="2"/>
-                <w:numId w:val="3"/>
+                <w:numId w:val="4"/>
               </w:numPr>
               <w:ind w:left="2160" w:hanging="360"/>
               <w:rPr>
@@ -6123,7 +6123,7 @@
             <w:pPr>
               <w:numPr>
                 <w:ilvl w:val="0"/>
-                <w:numId w:val="3"/>
+                <w:numId w:val="4"/>
               </w:numPr>
               <w:ind w:left="720" w:hanging="360"/>
               <w:rPr>
@@ -6154,7 +6154,7 @@
             <w:pPr>
               <w:numPr>
                 <w:ilvl w:val="1"/>
-                <w:numId w:val="3"/>
+                <w:numId w:val="4"/>
               </w:numPr>
               <w:ind w:left="1440" w:hanging="360"/>
               <w:rPr>
@@ -6176,7 +6176,7 @@
             <w:pPr>
               <w:numPr>
                 <w:ilvl w:val="1"/>
-                <w:numId w:val="3"/>
+                <w:numId w:val="4"/>
               </w:numPr>
               <w:ind w:left="1440" w:hanging="360"/>
               <w:rPr>
@@ -6209,7 +6209,7 @@
             <w:pPr>
               <w:numPr>
                 <w:ilvl w:val="2"/>
-                <w:numId w:val="3"/>
+                <w:numId w:val="4"/>
               </w:numPr>
               <w:ind w:left="2160" w:hanging="360"/>
               <w:rPr>
@@ -6231,7 +6231,7 @@
             <w:pPr>
               <w:numPr>
                 <w:ilvl w:val="2"/>
-                <w:numId w:val="3"/>
+                <w:numId w:val="4"/>
               </w:numPr>
               <w:ind w:left="2160" w:hanging="360"/>
               <w:rPr>
@@ -6253,7 +6253,7 @@
             <w:pPr>
               <w:numPr>
                 <w:ilvl w:val="0"/>
-                <w:numId w:val="3"/>
+                <w:numId w:val="4"/>
               </w:numPr>
               <w:ind w:left="720" w:hanging="360"/>
               <w:rPr>
@@ -6284,7 +6284,7 @@
             <w:pPr>
               <w:numPr>
                 <w:ilvl w:val="1"/>
-                <w:numId w:val="3"/>
+                <w:numId w:val="4"/>
               </w:numPr>
               <w:ind w:left="1440" w:hanging="360"/>
               <w:rPr>
@@ -6306,7 +6306,7 @@
             <w:pPr>
               <w:numPr>
                 <w:ilvl w:val="1"/>
-                <w:numId w:val="3"/>
+                <w:numId w:val="4"/>
               </w:numPr>
               <w:ind w:left="1440" w:hanging="360"/>
               <w:rPr>
@@ -6339,7 +6339,7 @@
             <w:pPr>
               <w:numPr>
                 <w:ilvl w:val="2"/>
-                <w:numId w:val="3"/>
+                <w:numId w:val="4"/>
               </w:numPr>
               <w:ind w:left="2160" w:hanging="360"/>
               <w:rPr>
@@ -6361,7 +6361,7 @@
             <w:pPr>
               <w:numPr>
                 <w:ilvl w:val="2"/>
-                <w:numId w:val="3"/>
+                <w:numId w:val="4"/>
               </w:numPr>
               <w:ind w:left="2160" w:hanging="360"/>
               <w:rPr>
@@ -6383,7 +6383,7 @@
             <w:pPr>
               <w:numPr>
                 <w:ilvl w:val="2"/>
-                <w:numId w:val="3"/>
+                <w:numId w:val="4"/>
               </w:numPr>
               <w:ind w:left="2160" w:hanging="360"/>
               <w:rPr>
@@ -6405,7 +6405,7 @@
             <w:pPr>
               <w:numPr>
                 <w:ilvl w:val="0"/>
-                <w:numId w:val="3"/>
+                <w:numId w:val="4"/>
               </w:numPr>
               <w:ind w:left="720" w:hanging="360"/>
               <w:rPr>
@@ -6436,7 +6436,7 @@
             <w:pPr>
               <w:numPr>
                 <w:ilvl w:val="1"/>
-                <w:numId w:val="3"/>
+                <w:numId w:val="4"/>
               </w:numPr>
               <w:ind w:left="1440" w:hanging="360"/>
               <w:rPr>
@@ -6458,7 +6458,7 @@
             <w:pPr>
               <w:numPr>
                 <w:ilvl w:val="0"/>
-                <w:numId w:val="3"/>
+                <w:numId w:val="4"/>
               </w:numPr>
               <w:ind w:left="720" w:hanging="360"/>
               <w:rPr>
@@ -6489,7 +6489,7 @@
             <w:pPr>
               <w:numPr>
                 <w:ilvl w:val="1"/>
-                <w:numId w:val="3"/>
+                <w:numId w:val="4"/>
               </w:numPr>
               <w:ind w:left="1440" w:hanging="360"/>
               <w:rPr>
@@ -6539,12 +6539,12 @@
                 <wp:inline distB="0" distT="0" distL="0" distR="0">
                   <wp:extent cx="5806440" cy="6343015"/>
                   <wp:effectExtent b="0" l="0" r="0" t="0"/>
-                  <wp:docPr descr="A screenshot of a computer error&#10;&#10;AI-generated content may be incorrect." id="9" name="image10.png"/>
+                  <wp:docPr descr="A screenshot of a computer error&#10;&#10;AI-generated content may be incorrect." id="9" name="image1.png"/>
                   <a:graphic>
                     <a:graphicData uri="http://schemas.openxmlformats.org/drawingml/2006/picture">
                       <pic:pic>
                         <pic:nvPicPr>
-                          <pic:cNvPr descr="A screenshot of a computer error&#10;&#10;AI-generated content may be incorrect." id="0" name="image10.png"/>
+                          <pic:cNvPr descr="A screenshot of a computer error&#10;&#10;AI-generated content may be incorrect." id="0" name="image1.png"/>
                           <pic:cNvPicPr preferRelativeResize="0"/>
                         </pic:nvPicPr>
                         <pic:blipFill>
@@ -6630,7 +6630,7 @@
             <w:pPr>
               <w:numPr>
                 <w:ilvl w:val="0"/>
-                <w:numId w:val="4"/>
+                <w:numId w:val="5"/>
               </w:numPr>
               <w:ind w:left="720" w:hanging="360"/>
               <w:rPr>
@@ -6660,203 +6660,6 @@
                 <w:rtl w:val="0"/>
               </w:rPr>
               <w:t xml:space="preserve">: type="name" is not a valid HTML input type.</w:t>
-            </w:r>
-          </w:p>
-          <w:p>
-            <w:pPr>
-              <w:numPr>
-                <w:ilvl w:val="0"/>
-                <w:numId w:val="4"/>
-              </w:numPr>
-              <w:ind w:left="720" w:hanging="360"/>
-              <w:rPr>
-                <w:rFonts w:ascii="Roboto" w:cs="Roboto" w:eastAsia="Roboto" w:hAnsi="Roboto"/>
-                <w:color w:val="1d2125"/>
-                <w:sz w:val="24"/>
-                <w:szCs w:val="24"/>
-              </w:rPr>
-            </w:pPr>
-            <w:r>
-              <w:rPr>
-                <w:rFonts w:ascii="Roboto" w:cs="Roboto" w:eastAsia="Roboto" w:hAnsi="Roboto"/>
-                <w:b w:val="1"/>
-                <w:color w:val="1d2125"/>
-                <w:sz w:val="24"/>
-                <w:szCs w:val="24"/>
-                <w:rtl w:val="0"/>
-              </w:rPr>
-              <w:t xml:space="preserve">Misused </w:t>
-            </w:r>
-            <w:r>
-              <w:rPr>
-                <w:rFonts w:ascii="Roboto" w:cs="Roboto" w:eastAsia="Roboto" w:hAnsi="Roboto"/>
-                <w:color w:val="1d2125"/>
-                <w:sz w:val="24"/>
-                <w:szCs w:val="24"/>
-                <w:rtl w:val="0"/>
-              </w:rPr>
-              <w:t xml:space="preserve">placeholder</w:t>
-            </w:r>
-            <w:r>
-              <w:rPr>
-                <w:rFonts w:ascii="Roboto" w:cs="Roboto" w:eastAsia="Roboto" w:hAnsi="Roboto"/>
-                <w:b w:val="1"/>
-                <w:color w:val="1d2125"/>
-                <w:sz w:val="24"/>
-                <w:szCs w:val="24"/>
-                <w:rtl w:val="0"/>
-              </w:rPr>
-              <w:t xml:space="preserve"> attribute</w:t>
-            </w:r>
-            <w:r>
-              <w:rPr>
-                <w:rFonts w:ascii="Roboto" w:cs="Roboto" w:eastAsia="Roboto" w:hAnsi="Roboto"/>
-                <w:color w:val="1d2125"/>
-                <w:sz w:val="24"/>
-                <w:szCs w:val="24"/>
-                <w:rtl w:val="0"/>
-              </w:rPr>
-              <w:t xml:space="preserve">: Not allowed for type="name".</w:t>
-            </w:r>
-          </w:p>
-          <w:p>
-            <w:pPr>
-              <w:numPr>
-                <w:ilvl w:val="0"/>
-                <w:numId w:val="4"/>
-              </w:numPr>
-              <w:ind w:left="720" w:hanging="360"/>
-              <w:rPr>
-                <w:rFonts w:ascii="Roboto" w:cs="Roboto" w:eastAsia="Roboto" w:hAnsi="Roboto"/>
-                <w:color w:val="1d2125"/>
-                <w:sz w:val="24"/>
-                <w:szCs w:val="24"/>
-              </w:rPr>
-            </w:pPr>
-            <w:r>
-              <w:rPr>
-                <w:rFonts w:ascii="Roboto" w:cs="Roboto" w:eastAsia="Roboto" w:hAnsi="Roboto"/>
-                <w:b w:val="1"/>
-                <w:color w:val="1d2125"/>
-                <w:sz w:val="24"/>
-                <w:szCs w:val="24"/>
-                <w:rtl w:val="0"/>
-              </w:rPr>
-              <w:t xml:space="preserve">Misused </w:t>
-            </w:r>
-            <w:r>
-              <w:rPr>
-                <w:rFonts w:ascii="Roboto" w:cs="Roboto" w:eastAsia="Roboto" w:hAnsi="Roboto"/>
-                <w:color w:val="1d2125"/>
-                <w:sz w:val="24"/>
-                <w:szCs w:val="24"/>
-                <w:rtl w:val="0"/>
-              </w:rPr>
-              <w:t xml:space="preserve">required</w:t>
-            </w:r>
-            <w:r>
-              <w:rPr>
-                <w:rFonts w:ascii="Roboto" w:cs="Roboto" w:eastAsia="Roboto" w:hAnsi="Roboto"/>
-                <w:b w:val="1"/>
-                <w:color w:val="1d2125"/>
-                <w:sz w:val="24"/>
-                <w:szCs w:val="24"/>
-                <w:rtl w:val="0"/>
-              </w:rPr>
-              <w:t xml:space="preserve"> attribute</w:t>
-            </w:r>
-            <w:r>
-              <w:rPr>
-                <w:rFonts w:ascii="Roboto" w:cs="Roboto" w:eastAsia="Roboto" w:hAnsi="Roboto"/>
-                <w:color w:val="1d2125"/>
-                <w:sz w:val="24"/>
-                <w:szCs w:val="24"/>
-                <w:rtl w:val="0"/>
-              </w:rPr>
-              <w:t xml:space="preserve">: Not allowed for type="name".</w:t>
-            </w:r>
-          </w:p>
-          <w:p>
-            <w:pPr>
-              <w:numPr>
-                <w:ilvl w:val="0"/>
-                <w:numId w:val="4"/>
-              </w:numPr>
-              <w:ind w:left="720" w:hanging="360"/>
-              <w:rPr>
-                <w:rFonts w:ascii="Roboto" w:cs="Roboto" w:eastAsia="Roboto" w:hAnsi="Roboto"/>
-                <w:color w:val="1d2125"/>
-                <w:sz w:val="24"/>
-                <w:szCs w:val="24"/>
-              </w:rPr>
-            </w:pPr>
-            <w:r>
-              <w:rPr>
-                <w:rFonts w:ascii="Roboto" w:cs="Roboto" w:eastAsia="Roboto" w:hAnsi="Roboto"/>
-                <w:b w:val="1"/>
-                <w:color w:val="1d2125"/>
-                <w:sz w:val="24"/>
-                <w:szCs w:val="24"/>
-                <w:rtl w:val="0"/>
-              </w:rPr>
-              <w:t xml:space="preserve">Duplicate ID (</w:t>
-            </w:r>
-            <w:r>
-              <w:rPr>
-                <w:rFonts w:ascii="Roboto" w:cs="Roboto" w:eastAsia="Roboto" w:hAnsi="Roboto"/>
-                <w:color w:val="1d2125"/>
-                <w:sz w:val="24"/>
-                <w:szCs w:val="24"/>
-                <w:rtl w:val="0"/>
-              </w:rPr>
-              <w:t xml:space="preserve">email</w:t>
-            </w:r>
-            <w:r>
-              <w:rPr>
-                <w:rFonts w:ascii="Roboto" w:cs="Roboto" w:eastAsia="Roboto" w:hAnsi="Roboto"/>
-                <w:b w:val="1"/>
-                <w:color w:val="1d2125"/>
-                <w:sz w:val="24"/>
-                <w:szCs w:val="24"/>
-                <w:rtl w:val="0"/>
-              </w:rPr>
-              <w:t xml:space="preserve">)</w:t>
-            </w:r>
-            <w:r>
-              <w:rPr>
-                <w:rFonts w:ascii="Roboto" w:cs="Roboto" w:eastAsia="Roboto" w:hAnsi="Roboto"/>
-                <w:color w:val="1d2125"/>
-                <w:sz w:val="24"/>
-                <w:szCs w:val="24"/>
-                <w:rtl w:val="0"/>
-              </w:rPr>
-              <w:t xml:space="preserve">: Two elements share the same id="email".</w:t>
-            </w:r>
-          </w:p>
-          <w:p>
-            <w:pPr>
-              <w:rPr>
-                <w:rFonts w:ascii="Roboto" w:cs="Roboto" w:eastAsia="Roboto" w:hAnsi="Roboto"/>
-                <w:color w:val="1d2125"/>
-                <w:sz w:val="24"/>
-                <w:szCs w:val="24"/>
-              </w:rPr>
-            </w:pPr>
-            <w:r>
-              <w:rPr>
-                <w:rFonts w:ascii="Roboto" w:cs="Roboto" w:eastAsia="Roboto" w:hAnsi="Roboto"/>
-                <w:b w:val="1"/>
-                <w:color w:val="1d2125"/>
-                <w:sz w:val="24"/>
-                <w:szCs w:val="24"/>
-                <w:rtl w:val="0"/>
-              </w:rPr>
-              <w:t xml:space="preserve">Warning</w:t>
-            </w:r>
-            <w:r>
-              <w:rPr>
-                <w:rtl w:val="0"/>
-              </w:rPr>
             </w:r>
           </w:p>
           <w:p>
@@ -6864,6 +6667,203 @@
               <w:numPr>
                 <w:ilvl w:val="0"/>
                 <w:numId w:val="5"/>
+              </w:numPr>
+              <w:ind w:left="720" w:hanging="360"/>
+              <w:rPr>
+                <w:rFonts w:ascii="Roboto" w:cs="Roboto" w:eastAsia="Roboto" w:hAnsi="Roboto"/>
+                <w:color w:val="1d2125"/>
+                <w:sz w:val="24"/>
+                <w:szCs w:val="24"/>
+              </w:rPr>
+            </w:pPr>
+            <w:r>
+              <w:rPr>
+                <w:rFonts w:ascii="Roboto" w:cs="Roboto" w:eastAsia="Roboto" w:hAnsi="Roboto"/>
+                <w:b w:val="1"/>
+                <w:color w:val="1d2125"/>
+                <w:sz w:val="24"/>
+                <w:szCs w:val="24"/>
+                <w:rtl w:val="0"/>
+              </w:rPr>
+              <w:t xml:space="preserve">Misused </w:t>
+            </w:r>
+            <w:r>
+              <w:rPr>
+                <w:rFonts w:ascii="Roboto" w:cs="Roboto" w:eastAsia="Roboto" w:hAnsi="Roboto"/>
+                <w:color w:val="1d2125"/>
+                <w:sz w:val="24"/>
+                <w:szCs w:val="24"/>
+                <w:rtl w:val="0"/>
+              </w:rPr>
+              <w:t xml:space="preserve">placeholder</w:t>
+            </w:r>
+            <w:r>
+              <w:rPr>
+                <w:rFonts w:ascii="Roboto" w:cs="Roboto" w:eastAsia="Roboto" w:hAnsi="Roboto"/>
+                <w:b w:val="1"/>
+                <w:color w:val="1d2125"/>
+                <w:sz w:val="24"/>
+                <w:szCs w:val="24"/>
+                <w:rtl w:val="0"/>
+              </w:rPr>
+              <w:t xml:space="preserve"> attribute</w:t>
+            </w:r>
+            <w:r>
+              <w:rPr>
+                <w:rFonts w:ascii="Roboto" w:cs="Roboto" w:eastAsia="Roboto" w:hAnsi="Roboto"/>
+                <w:color w:val="1d2125"/>
+                <w:sz w:val="24"/>
+                <w:szCs w:val="24"/>
+                <w:rtl w:val="0"/>
+              </w:rPr>
+              <w:t xml:space="preserve">: Not allowed for type="name".</w:t>
+            </w:r>
+          </w:p>
+          <w:p>
+            <w:pPr>
+              <w:numPr>
+                <w:ilvl w:val="0"/>
+                <w:numId w:val="5"/>
+              </w:numPr>
+              <w:ind w:left="720" w:hanging="360"/>
+              <w:rPr>
+                <w:rFonts w:ascii="Roboto" w:cs="Roboto" w:eastAsia="Roboto" w:hAnsi="Roboto"/>
+                <w:color w:val="1d2125"/>
+                <w:sz w:val="24"/>
+                <w:szCs w:val="24"/>
+              </w:rPr>
+            </w:pPr>
+            <w:r>
+              <w:rPr>
+                <w:rFonts w:ascii="Roboto" w:cs="Roboto" w:eastAsia="Roboto" w:hAnsi="Roboto"/>
+                <w:b w:val="1"/>
+                <w:color w:val="1d2125"/>
+                <w:sz w:val="24"/>
+                <w:szCs w:val="24"/>
+                <w:rtl w:val="0"/>
+              </w:rPr>
+              <w:t xml:space="preserve">Misused </w:t>
+            </w:r>
+            <w:r>
+              <w:rPr>
+                <w:rFonts w:ascii="Roboto" w:cs="Roboto" w:eastAsia="Roboto" w:hAnsi="Roboto"/>
+                <w:color w:val="1d2125"/>
+                <w:sz w:val="24"/>
+                <w:szCs w:val="24"/>
+                <w:rtl w:val="0"/>
+              </w:rPr>
+              <w:t xml:space="preserve">required</w:t>
+            </w:r>
+            <w:r>
+              <w:rPr>
+                <w:rFonts w:ascii="Roboto" w:cs="Roboto" w:eastAsia="Roboto" w:hAnsi="Roboto"/>
+                <w:b w:val="1"/>
+                <w:color w:val="1d2125"/>
+                <w:sz w:val="24"/>
+                <w:szCs w:val="24"/>
+                <w:rtl w:val="0"/>
+              </w:rPr>
+              <w:t xml:space="preserve"> attribute</w:t>
+            </w:r>
+            <w:r>
+              <w:rPr>
+                <w:rFonts w:ascii="Roboto" w:cs="Roboto" w:eastAsia="Roboto" w:hAnsi="Roboto"/>
+                <w:color w:val="1d2125"/>
+                <w:sz w:val="24"/>
+                <w:szCs w:val="24"/>
+                <w:rtl w:val="0"/>
+              </w:rPr>
+              <w:t xml:space="preserve">: Not allowed for type="name".</w:t>
+            </w:r>
+          </w:p>
+          <w:p>
+            <w:pPr>
+              <w:numPr>
+                <w:ilvl w:val="0"/>
+                <w:numId w:val="5"/>
+              </w:numPr>
+              <w:ind w:left="720" w:hanging="360"/>
+              <w:rPr>
+                <w:rFonts w:ascii="Roboto" w:cs="Roboto" w:eastAsia="Roboto" w:hAnsi="Roboto"/>
+                <w:color w:val="1d2125"/>
+                <w:sz w:val="24"/>
+                <w:szCs w:val="24"/>
+              </w:rPr>
+            </w:pPr>
+            <w:r>
+              <w:rPr>
+                <w:rFonts w:ascii="Roboto" w:cs="Roboto" w:eastAsia="Roboto" w:hAnsi="Roboto"/>
+                <w:b w:val="1"/>
+                <w:color w:val="1d2125"/>
+                <w:sz w:val="24"/>
+                <w:szCs w:val="24"/>
+                <w:rtl w:val="0"/>
+              </w:rPr>
+              <w:t xml:space="preserve">Duplicate ID (</w:t>
+            </w:r>
+            <w:r>
+              <w:rPr>
+                <w:rFonts w:ascii="Roboto" w:cs="Roboto" w:eastAsia="Roboto" w:hAnsi="Roboto"/>
+                <w:color w:val="1d2125"/>
+                <w:sz w:val="24"/>
+                <w:szCs w:val="24"/>
+                <w:rtl w:val="0"/>
+              </w:rPr>
+              <w:t xml:space="preserve">email</w:t>
+            </w:r>
+            <w:r>
+              <w:rPr>
+                <w:rFonts w:ascii="Roboto" w:cs="Roboto" w:eastAsia="Roboto" w:hAnsi="Roboto"/>
+                <w:b w:val="1"/>
+                <w:color w:val="1d2125"/>
+                <w:sz w:val="24"/>
+                <w:szCs w:val="24"/>
+                <w:rtl w:val="0"/>
+              </w:rPr>
+              <w:t xml:space="preserve">)</w:t>
+            </w:r>
+            <w:r>
+              <w:rPr>
+                <w:rFonts w:ascii="Roboto" w:cs="Roboto" w:eastAsia="Roboto" w:hAnsi="Roboto"/>
+                <w:color w:val="1d2125"/>
+                <w:sz w:val="24"/>
+                <w:szCs w:val="24"/>
+                <w:rtl w:val="0"/>
+              </w:rPr>
+              <w:t xml:space="preserve">: Two elements share the same id="email".</w:t>
+            </w:r>
+          </w:p>
+          <w:p>
+            <w:pPr>
+              <w:rPr>
+                <w:rFonts w:ascii="Roboto" w:cs="Roboto" w:eastAsia="Roboto" w:hAnsi="Roboto"/>
+                <w:color w:val="1d2125"/>
+                <w:sz w:val="24"/>
+                <w:szCs w:val="24"/>
+              </w:rPr>
+            </w:pPr>
+            <w:r>
+              <w:rPr>
+                <w:rFonts w:ascii="Roboto" w:cs="Roboto" w:eastAsia="Roboto" w:hAnsi="Roboto"/>
+                <w:b w:val="1"/>
+                <w:color w:val="1d2125"/>
+                <w:sz w:val="24"/>
+                <w:szCs w:val="24"/>
+                <w:rtl w:val="0"/>
+              </w:rPr>
+              <w:t xml:space="preserve">Warning</w:t>
+            </w:r>
+            <w:r>
+              <w:rPr>
+                <w:rtl w:val="0"/>
+              </w:rPr>
+            </w:r>
+          </w:p>
+          <w:p>
+            <w:pPr>
+              <w:numPr>
+                <w:ilvl w:val="0"/>
+                <w:numId w:val="6"/>
               </w:numPr>
               <w:ind w:left="720" w:hanging="360"/>
               <w:rPr>
@@ -7045,12 +7045,12 @@
                 <wp:inline distB="114300" distT="114300" distL="114300" distR="114300">
                   <wp:extent cx="5810250" cy="2628900"/>
                   <wp:effectExtent b="0" l="0" r="0" t="0"/>
-                  <wp:docPr id="4" name="image7.png"/>
+                  <wp:docPr id="4" name="image10.png"/>
                   <a:graphic>
                     <a:graphicData uri="http://schemas.openxmlformats.org/drawingml/2006/picture">
                       <pic:pic>
                         <pic:nvPicPr>
-                          <pic:cNvPr id="0" name="image7.png"/>
+                          <pic:cNvPr id="0" name="image10.png"/>
                           <pic:cNvPicPr preferRelativeResize="0"/>
                         </pic:nvPicPr>
                         <pic:blipFill>
@@ -7086,12 +7086,12 @@
                 <wp:inline distB="114300" distT="114300" distL="114300" distR="114300">
                   <wp:extent cx="5810250" cy="2489200"/>
                   <wp:effectExtent b="0" l="0" r="0" t="0"/>
-                  <wp:docPr id="8" name="image3.png"/>
+                  <wp:docPr id="8" name="image8.png"/>
                   <a:graphic>
                     <a:graphicData uri="http://schemas.openxmlformats.org/drawingml/2006/picture">
                       <pic:pic>
                         <pic:nvPicPr>
-                          <pic:cNvPr id="0" name="image3.png"/>
+                          <pic:cNvPr id="0" name="image8.png"/>
                           <pic:cNvPicPr preferRelativeResize="0"/>
                         </pic:nvPicPr>
                         <pic:blipFill>
@@ -7165,12 +7165,12 @@
                 <wp:inline distB="114300" distT="114300" distL="114300" distR="114300">
                   <wp:extent cx="5810250" cy="2184400"/>
                   <wp:effectExtent b="0" l="0" r="0" t="0"/>
-                  <wp:docPr id="3" name="image1.png"/>
+                  <wp:docPr id="3" name="image7.png"/>
                   <a:graphic>
                     <a:graphicData uri="http://schemas.openxmlformats.org/drawingml/2006/picture">
                       <pic:pic>
                         <pic:nvPicPr>
-                          <pic:cNvPr id="0" name="image1.png"/>
+                          <pic:cNvPr id="0" name="image7.png"/>
                           <pic:cNvPicPr preferRelativeResize="0"/>
                         </pic:nvPicPr>
                         <pic:blipFill>
@@ -7222,12 +7222,12 @@
                 <wp:inline distB="114300" distT="114300" distL="114300" distR="114300">
                   <wp:extent cx="5810250" cy="2349500"/>
                   <wp:effectExtent b="0" l="0" r="0" t="0"/>
-                  <wp:docPr id="6" name="image5.png"/>
+                  <wp:docPr id="6" name="image3.png"/>
                   <a:graphic>
                     <a:graphicData uri="http://schemas.openxmlformats.org/drawingml/2006/picture">
                       <pic:pic>
                         <pic:nvPicPr>
-                          <pic:cNvPr id="0" name="image5.png"/>
+                          <pic:cNvPr id="0" name="image3.png"/>
                           <pic:cNvPicPr preferRelativeResize="0"/>
                         </pic:nvPicPr>
                         <pic:blipFill>
@@ -7301,12 +7301,12 @@
                 <wp:inline distB="114300" distT="114300" distL="114300" distR="114300">
                   <wp:extent cx="5810250" cy="2057400"/>
                   <wp:effectExtent b="0" l="0" r="0" t="0"/>
-                  <wp:docPr id="10" name="image4.png"/>
+                  <wp:docPr id="10" name="image9.png"/>
                   <a:graphic>
                     <a:graphicData uri="http://schemas.openxmlformats.org/drawingml/2006/picture">
                       <pic:pic>
                         <pic:nvPicPr>
-                          <pic:cNvPr id="0" name="image4.png"/>
+                          <pic:cNvPr id="0" name="image9.png"/>
                           <pic:cNvPicPr preferRelativeResize="0"/>
                         </pic:nvPicPr>
                         <pic:blipFill>
@@ -7358,12 +7358,12 @@
                 <wp:inline distB="114300" distT="114300" distL="114300" distR="114300">
                   <wp:extent cx="5810250" cy="2565400"/>
                   <wp:effectExtent b="0" l="0" r="0" t="0"/>
-                  <wp:docPr id="5" name="image9.png"/>
+                  <wp:docPr id="5" name="image5.png"/>
                   <a:graphic>
                     <a:graphicData uri="http://schemas.openxmlformats.org/drawingml/2006/picture">
                       <pic:pic>
                         <pic:nvPicPr>
-                          <pic:cNvPr id="0" name="image9.png"/>
+                          <pic:cNvPr id="0" name="image5.png"/>
                           <pic:cNvPicPr preferRelativeResize="0"/>
                         </pic:nvPicPr>
                         <pic:blipFill>
@@ -7867,12 +7867,12 @@
                 <wp:inline distB="114300" distT="114300" distL="114300" distR="114300">
                   <wp:extent cx="4243388" cy="2066925"/>
                   <wp:effectExtent b="0" l="0" r="0" t="0"/>
-                  <wp:docPr id="2" name="image2.png"/>
+                  <wp:docPr id="2" name="image4.png"/>
                   <a:graphic>
                     <a:graphicData uri="http://schemas.openxmlformats.org/drawingml/2006/picture">
                       <pic:pic>
                         <pic:nvPicPr>
-                          <pic:cNvPr id="0" name="image2.png"/>
+                          <pic:cNvPr id="0" name="image4.png"/>
                           <pic:cNvPicPr preferRelativeResize="0"/>
                         </pic:nvPicPr>
                         <pic:blipFill>
@@ -8046,12 +8046,12 @@
                 <wp:inline distB="114300" distT="114300" distL="114300" distR="114300">
                   <wp:extent cx="5810250" cy="2882900"/>
                   <wp:effectExtent b="0" l="0" r="0" t="0"/>
-                  <wp:docPr id="1" name="image8.png"/>
+                  <wp:docPr id="1" name="image6.png"/>
                   <a:graphic>
                     <a:graphicData uri="http://schemas.openxmlformats.org/drawingml/2006/picture">
                       <pic:pic>
                         <pic:nvPicPr>
-                          <pic:cNvPr id="0" name="image8.png"/>
+                          <pic:cNvPr id="0" name="image6.png"/>
                           <pic:cNvPicPr preferRelativeResize="0"/>
                         </pic:nvPicPr>
                         <pic:blipFill>
@@ -8093,24 +8093,452 @@
           <w:tcPr/>
           <w:p>
             <w:pPr>
-              <w:rPr>
-                <w:rFonts w:ascii="Roboto" w:cs="Roboto" w:eastAsia="Roboto" w:hAnsi="Roboto"/>
-                <w:i w:val="1"/>
-                <w:color w:val="1d2125"/>
-                <w:sz w:val="24"/>
-                <w:szCs w:val="24"/>
-              </w:rPr>
-            </w:pPr>
-            <w:r>
-              <w:rPr>
-                <w:rFonts w:ascii="Roboto" w:cs="Roboto" w:eastAsia="Roboto" w:hAnsi="Roboto"/>
-                <w:i w:val="1"/>
-                <w:color w:val="1d2125"/>
-                <w:sz w:val="24"/>
-                <w:szCs w:val="24"/>
-                <w:rtl w:val="0"/>
-              </w:rPr>
-              <w:t xml:space="preserve">List the Markup issues found here</w:t>
+              <w:numPr>
+                <w:ilvl w:val="0"/>
+                <w:numId w:val="2"/>
+              </w:numPr>
+              <w:ind w:left="720" w:hanging="360"/>
+              <w:rPr>
+                <w:rFonts w:ascii="Roboto" w:cs="Roboto" w:eastAsia="Roboto" w:hAnsi="Roboto"/>
+                <w:i w:val="1"/>
+                <w:color w:val="1d2125"/>
+                <w:sz w:val="24"/>
+                <w:szCs w:val="24"/>
+                <w:u w:val="none"/>
+              </w:rPr>
+            </w:pPr>
+            <w:r>
+              <w:rPr>
+                <w:rFonts w:ascii="Roboto" w:cs="Roboto" w:eastAsia="Roboto" w:hAnsi="Roboto"/>
+                <w:i w:val="1"/>
+                <w:color w:val="1d2125"/>
+                <w:sz w:val="24"/>
+                <w:szCs w:val="24"/>
+                <w:rtl w:val="0"/>
+              </w:rPr>
+              <w:t xml:space="preserve">The text element “name” is an incorrect value for </w:t>
+            </w:r>
+            <w:r>
+              <w:rPr>
+                <w:rFonts w:ascii="Roboto" w:cs="Roboto" w:eastAsia="Roboto" w:hAnsi="Roboto"/>
+                <w:b w:val="1"/>
+                <w:i w:val="1"/>
+                <w:color w:val="1d2125"/>
+                <w:sz w:val="24"/>
+                <w:szCs w:val="24"/>
+                <w:rtl w:val="0"/>
+              </w:rPr>
+              <w:t xml:space="preserve">type.</w:t>
+            </w:r>
+          </w:p>
+          <w:p>
+            <w:pPr>
+              <w:numPr>
+                <w:ilvl w:val="0"/>
+                <w:numId w:val="2"/>
+              </w:numPr>
+              <w:ind w:left="720" w:hanging="360"/>
+              <w:rPr>
+                <w:rFonts w:ascii="Roboto" w:cs="Roboto" w:eastAsia="Roboto" w:hAnsi="Roboto"/>
+                <w:i w:val="1"/>
+                <w:color w:val="1d2125"/>
+                <w:sz w:val="24"/>
+                <w:szCs w:val="24"/>
+              </w:rPr>
+            </w:pPr>
+            <w:r>
+              <w:rPr>
+                <w:rFonts w:ascii="Roboto" w:cs="Roboto" w:eastAsia="Roboto" w:hAnsi="Roboto"/>
+                <w:i w:val="1"/>
+                <w:color w:val="1d2125"/>
+                <w:sz w:val="24"/>
+                <w:szCs w:val="24"/>
+                <w:rtl w:val="0"/>
+              </w:rPr>
+              <w:t xml:space="preserve">Placeholder attribute only applies to types </w:t>
+            </w:r>
+            <w:r>
+              <w:rPr>
+                <w:rFonts w:ascii="Roboto" w:cs="Roboto" w:eastAsia="Roboto" w:hAnsi="Roboto"/>
+                <w:b w:val="1"/>
+                <w:i w:val="1"/>
+                <w:color w:val="1d2125"/>
+                <w:sz w:val="24"/>
+                <w:szCs w:val="24"/>
+                <w:rtl w:val="0"/>
+              </w:rPr>
+              <w:t xml:space="preserve">email</w:t>
+            </w:r>
+            <w:r>
+              <w:rPr>
+                <w:rFonts w:ascii="Roboto" w:cs="Roboto" w:eastAsia="Roboto" w:hAnsi="Roboto"/>
+                <w:i w:val="1"/>
+                <w:color w:val="1d2125"/>
+                <w:sz w:val="24"/>
+                <w:szCs w:val="24"/>
+                <w:rtl w:val="0"/>
+              </w:rPr>
+              <w:t xml:space="preserve">, </w:t>
+            </w:r>
+            <w:r>
+              <w:rPr>
+                <w:rFonts w:ascii="Roboto" w:cs="Roboto" w:eastAsia="Roboto" w:hAnsi="Roboto"/>
+                <w:b w:val="1"/>
+                <w:i w:val="1"/>
+                <w:color w:val="1d2125"/>
+                <w:sz w:val="24"/>
+                <w:szCs w:val="24"/>
+                <w:rtl w:val="0"/>
+              </w:rPr>
+              <w:t xml:space="preserve">number</w:t>
+            </w:r>
+            <w:r>
+              <w:rPr>
+                <w:rFonts w:ascii="Roboto" w:cs="Roboto" w:eastAsia="Roboto" w:hAnsi="Roboto"/>
+                <w:i w:val="1"/>
+                <w:color w:val="1d2125"/>
+                <w:sz w:val="24"/>
+                <w:szCs w:val="24"/>
+                <w:rtl w:val="0"/>
+              </w:rPr>
+              <w:t xml:space="preserve">, </w:t>
+            </w:r>
+            <w:r>
+              <w:rPr>
+                <w:rFonts w:ascii="Roboto" w:cs="Roboto" w:eastAsia="Roboto" w:hAnsi="Roboto"/>
+                <w:b w:val="1"/>
+                <w:i w:val="1"/>
+                <w:color w:val="1d2125"/>
+                <w:sz w:val="24"/>
+                <w:szCs w:val="24"/>
+                <w:rtl w:val="0"/>
+              </w:rPr>
+              <w:t xml:space="preserve">password</w:t>
+            </w:r>
+            <w:r>
+              <w:rPr>
+                <w:rFonts w:ascii="Roboto" w:cs="Roboto" w:eastAsia="Roboto" w:hAnsi="Roboto"/>
+                <w:i w:val="1"/>
+                <w:color w:val="1d2125"/>
+                <w:sz w:val="24"/>
+                <w:szCs w:val="24"/>
+                <w:rtl w:val="0"/>
+              </w:rPr>
+              <w:t xml:space="preserve">, </w:t>
+            </w:r>
+            <w:r>
+              <w:rPr>
+                <w:rFonts w:ascii="Roboto" w:cs="Roboto" w:eastAsia="Roboto" w:hAnsi="Roboto"/>
+                <w:b w:val="1"/>
+                <w:i w:val="1"/>
+                <w:color w:val="1d2125"/>
+                <w:sz w:val="24"/>
+                <w:szCs w:val="24"/>
+                <w:rtl w:val="0"/>
+              </w:rPr>
+              <w:t xml:space="preserve">search</w:t>
+            </w:r>
+            <w:r>
+              <w:rPr>
+                <w:rFonts w:ascii="Roboto" w:cs="Roboto" w:eastAsia="Roboto" w:hAnsi="Roboto"/>
+                <w:i w:val="1"/>
+                <w:color w:val="1d2125"/>
+                <w:sz w:val="24"/>
+                <w:szCs w:val="24"/>
+                <w:rtl w:val="0"/>
+              </w:rPr>
+              <w:t xml:space="preserve">, </w:t>
+            </w:r>
+            <w:r>
+              <w:rPr>
+                <w:rFonts w:ascii="Roboto" w:cs="Roboto" w:eastAsia="Roboto" w:hAnsi="Roboto"/>
+                <w:b w:val="1"/>
+                <w:i w:val="1"/>
+                <w:color w:val="1d2125"/>
+                <w:sz w:val="24"/>
+                <w:szCs w:val="24"/>
+                <w:rtl w:val="0"/>
+              </w:rPr>
+              <w:t xml:space="preserve">tel</w:t>
+            </w:r>
+            <w:r>
+              <w:rPr>
+                <w:rFonts w:ascii="Roboto" w:cs="Roboto" w:eastAsia="Roboto" w:hAnsi="Roboto"/>
+                <w:i w:val="1"/>
+                <w:color w:val="1d2125"/>
+                <w:sz w:val="24"/>
+                <w:szCs w:val="24"/>
+                <w:rtl w:val="0"/>
+              </w:rPr>
+              <w:t xml:space="preserve"> (telephone), </w:t>
+            </w:r>
+            <w:r>
+              <w:rPr>
+                <w:rFonts w:ascii="Roboto" w:cs="Roboto" w:eastAsia="Roboto" w:hAnsi="Roboto"/>
+                <w:b w:val="1"/>
+                <w:i w:val="1"/>
+                <w:color w:val="1d2125"/>
+                <w:sz w:val="24"/>
+                <w:szCs w:val="24"/>
+                <w:rtl w:val="0"/>
+              </w:rPr>
+              <w:t xml:space="preserve">text</w:t>
+            </w:r>
+            <w:r>
+              <w:rPr>
+                <w:rFonts w:ascii="Roboto" w:cs="Roboto" w:eastAsia="Roboto" w:hAnsi="Roboto"/>
+                <w:i w:val="1"/>
+                <w:color w:val="1d2125"/>
+                <w:sz w:val="24"/>
+                <w:szCs w:val="24"/>
+                <w:rtl w:val="0"/>
+              </w:rPr>
+              <w:t xml:space="preserve">, or </w:t>
+            </w:r>
+            <w:r>
+              <w:rPr>
+                <w:rFonts w:ascii="Roboto" w:cs="Roboto" w:eastAsia="Roboto" w:hAnsi="Roboto"/>
+                <w:b w:val="1"/>
+                <w:i w:val="1"/>
+                <w:color w:val="1d2125"/>
+                <w:sz w:val="24"/>
+                <w:szCs w:val="24"/>
+                <w:rtl w:val="0"/>
+              </w:rPr>
+              <w:t xml:space="preserve">url</w:t>
+            </w:r>
+            <w:r>
+              <w:rPr>
+                <w:rFonts w:ascii="Roboto" w:cs="Roboto" w:eastAsia="Roboto" w:hAnsi="Roboto"/>
+                <w:i w:val="1"/>
+                <w:color w:val="1d2125"/>
+                <w:sz w:val="24"/>
+                <w:szCs w:val="24"/>
+                <w:rtl w:val="0"/>
+              </w:rPr>
+              <w:t xml:space="preserve">.</w:t>
+            </w:r>
+          </w:p>
+          <w:p>
+            <w:pPr>
+              <w:numPr>
+                <w:ilvl w:val="0"/>
+                <w:numId w:val="2"/>
+              </w:numPr>
+              <w:ind w:left="720" w:hanging="360"/>
+              <w:rPr>
+                <w:rFonts w:ascii="Roboto" w:cs="Roboto" w:eastAsia="Roboto" w:hAnsi="Roboto"/>
+                <w:i w:val="1"/>
+                <w:color w:val="1d2125"/>
+                <w:sz w:val="24"/>
+                <w:szCs w:val="24"/>
+                <w:u w:val="none"/>
+              </w:rPr>
+            </w:pPr>
+            <w:r>
+              <w:rPr>
+                <w:rFonts w:ascii="Roboto" w:cs="Roboto" w:eastAsia="Roboto" w:hAnsi="Roboto"/>
+                <w:i w:val="1"/>
+                <w:color w:val="1d2125"/>
+                <w:sz w:val="24"/>
+                <w:szCs w:val="24"/>
+                <w:rtl w:val="0"/>
+              </w:rPr>
+              <w:t xml:space="preserve">Required attribute is not applied to match its required input types (e.g. </w:t>
+            </w:r>
+            <w:r>
+              <w:rPr>
+                <w:rFonts w:ascii="Roboto" w:cs="Roboto" w:eastAsia="Roboto" w:hAnsi="Roboto"/>
+                <w:b w:val="1"/>
+                <w:i w:val="1"/>
+                <w:color w:val="1d2125"/>
+                <w:sz w:val="24"/>
+                <w:szCs w:val="24"/>
+                <w:rtl w:val="0"/>
+              </w:rPr>
+              <w:t xml:space="preserve">checkbox</w:t>
+            </w:r>
+            <w:r>
+              <w:rPr>
+                <w:rFonts w:ascii="Roboto" w:cs="Roboto" w:eastAsia="Roboto" w:hAnsi="Roboto"/>
+                <w:i w:val="1"/>
+                <w:color w:val="1d2125"/>
+                <w:sz w:val="24"/>
+                <w:szCs w:val="24"/>
+                <w:rtl w:val="0"/>
+              </w:rPr>
+              <w:t xml:space="preserve">, </w:t>
+            </w:r>
+            <w:r>
+              <w:rPr>
+                <w:rFonts w:ascii="Roboto" w:cs="Roboto" w:eastAsia="Roboto" w:hAnsi="Roboto"/>
+                <w:b w:val="1"/>
+                <w:i w:val="1"/>
+                <w:color w:val="1d2125"/>
+                <w:sz w:val="24"/>
+                <w:szCs w:val="24"/>
+                <w:rtl w:val="0"/>
+              </w:rPr>
+              <w:t xml:space="preserve">date</w:t>
+            </w:r>
+            <w:r>
+              <w:rPr>
+                <w:rFonts w:ascii="Roboto" w:cs="Roboto" w:eastAsia="Roboto" w:hAnsi="Roboto"/>
+                <w:i w:val="1"/>
+                <w:color w:val="1d2125"/>
+                <w:sz w:val="24"/>
+                <w:szCs w:val="24"/>
+                <w:rtl w:val="0"/>
+              </w:rPr>
+              <w:t xml:space="preserve">, </w:t>
+            </w:r>
+            <w:r>
+              <w:rPr>
+                <w:rFonts w:ascii="Roboto" w:cs="Roboto" w:eastAsia="Roboto" w:hAnsi="Roboto"/>
+                <w:b w:val="1"/>
+                <w:i w:val="1"/>
+                <w:color w:val="1d2125"/>
+                <w:sz w:val="24"/>
+                <w:szCs w:val="24"/>
+                <w:rtl w:val="0"/>
+              </w:rPr>
+              <w:t xml:space="preserve">number</w:t>
+            </w:r>
+            <w:r>
+              <w:rPr>
+                <w:rFonts w:ascii="Roboto" w:cs="Roboto" w:eastAsia="Roboto" w:hAnsi="Roboto"/>
+                <w:i w:val="1"/>
+                <w:color w:val="1d2125"/>
+                <w:sz w:val="24"/>
+                <w:szCs w:val="24"/>
+                <w:rtl w:val="0"/>
+              </w:rPr>
+              <w:t xml:space="preserve">, </w:t>
+            </w:r>
+            <w:r>
+              <w:rPr>
+                <w:rFonts w:ascii="Roboto" w:cs="Roboto" w:eastAsia="Roboto" w:hAnsi="Roboto"/>
+                <w:b w:val="1"/>
+                <w:i w:val="1"/>
+                <w:color w:val="1d2125"/>
+                <w:sz w:val="24"/>
+                <w:szCs w:val="24"/>
+                <w:rtl w:val="0"/>
+              </w:rPr>
+              <w:t xml:space="preserve">month</w:t>
+            </w:r>
+            <w:r>
+              <w:rPr>
+                <w:rFonts w:ascii="Roboto" w:cs="Roboto" w:eastAsia="Roboto" w:hAnsi="Roboto"/>
+                <w:i w:val="1"/>
+                <w:color w:val="1d2125"/>
+                <w:sz w:val="24"/>
+                <w:szCs w:val="24"/>
+                <w:rtl w:val="0"/>
+              </w:rPr>
+              <w:t xml:space="preserve">).</w:t>
+            </w:r>
+          </w:p>
+          <w:p>
+            <w:pPr>
+              <w:numPr>
+                <w:ilvl w:val="0"/>
+                <w:numId w:val="2"/>
+              </w:numPr>
+              <w:ind w:left="720" w:hanging="360"/>
+              <w:rPr>
+                <w:rFonts w:ascii="Roboto" w:cs="Roboto" w:eastAsia="Roboto" w:hAnsi="Roboto"/>
+                <w:i w:val="1"/>
+                <w:color w:val="1d2125"/>
+                <w:sz w:val="24"/>
+                <w:szCs w:val="24"/>
+                <w:u w:val="none"/>
+              </w:rPr>
+            </w:pPr>
+            <w:r>
+              <w:rPr>
+                <w:rFonts w:ascii="Roboto" w:cs="Roboto" w:eastAsia="Roboto" w:hAnsi="Roboto"/>
+                <w:i w:val="1"/>
+                <w:color w:val="1d2125"/>
+                <w:sz w:val="24"/>
+                <w:szCs w:val="24"/>
+                <w:rtl w:val="0"/>
+              </w:rPr>
+              <w:t xml:space="preserve">A duplicate ID was used in </w:t>
+            </w:r>
+            <w:r>
+              <w:rPr>
+                <w:rFonts w:ascii="Roboto" w:cs="Roboto" w:eastAsia="Roboto" w:hAnsi="Roboto"/>
+                <w:b w:val="1"/>
+                <w:i w:val="1"/>
+                <w:color w:val="1d2125"/>
+                <w:sz w:val="24"/>
+                <w:szCs w:val="24"/>
+                <w:rtl w:val="0"/>
+              </w:rPr>
+              <w:t xml:space="preserve">email</w:t>
+            </w:r>
+            <w:r>
+              <w:rPr>
+                <w:rFonts w:ascii="Roboto" w:cs="Roboto" w:eastAsia="Roboto" w:hAnsi="Roboto"/>
+                <w:i w:val="1"/>
+                <w:color w:val="1d2125"/>
+                <w:sz w:val="24"/>
+                <w:szCs w:val="24"/>
+                <w:rtl w:val="0"/>
+              </w:rPr>
+              <w:t xml:space="preserve">.</w:t>
+            </w:r>
+          </w:p>
+          <w:p>
+            <w:pPr>
+              <w:numPr>
+                <w:ilvl w:val="0"/>
+                <w:numId w:val="2"/>
+              </w:numPr>
+              <w:ind w:left="720" w:hanging="360"/>
+              <w:rPr>
+                <w:rFonts w:ascii="Roboto" w:cs="Roboto" w:eastAsia="Roboto" w:hAnsi="Roboto"/>
+                <w:i w:val="1"/>
+                <w:color w:val="1d2125"/>
+                <w:sz w:val="24"/>
+                <w:szCs w:val="24"/>
+                <w:u w:val="none"/>
+              </w:rPr>
+            </w:pPr>
+            <w:r>
+              <w:rPr>
+                <w:rFonts w:ascii="Roboto" w:cs="Roboto" w:eastAsia="Roboto" w:hAnsi="Roboto"/>
+                <w:i w:val="1"/>
+                <w:color w:val="1d2125"/>
+                <w:sz w:val="24"/>
+                <w:szCs w:val="24"/>
+                <w:rtl w:val="0"/>
+              </w:rPr>
+              <w:t xml:space="preserve">Warning pointing to the first </w:t>
+            </w:r>
+            <w:r>
+              <w:rPr>
+                <w:rFonts w:ascii="Roboto" w:cs="Roboto" w:eastAsia="Roboto" w:hAnsi="Roboto"/>
+                <w:b w:val="1"/>
+                <w:i w:val="1"/>
+                <w:color w:val="1d2125"/>
+                <w:sz w:val="24"/>
+                <w:szCs w:val="24"/>
+                <w:rtl w:val="0"/>
+              </w:rPr>
+              <w:t xml:space="preserve">email</w:t>
+            </w:r>
+            <w:r>
+              <w:rPr>
+                <w:rFonts w:ascii="Roboto" w:cs="Roboto" w:eastAsia="Roboto" w:hAnsi="Roboto"/>
+                <w:i w:val="1"/>
+                <w:color w:val="1d2125"/>
+                <w:sz w:val="24"/>
+                <w:szCs w:val="24"/>
+                <w:rtl w:val="0"/>
+              </w:rPr>
+              <w:t xml:space="preserve"> attribute involved in the duplication.</w:t>
             </w:r>
           </w:p>
         </w:tc>
@@ -8251,7 +8679,7 @@
               <w:widowControl w:val="1"/>
               <w:numPr>
                 <w:ilvl w:val="1"/>
-                <w:numId w:val="2"/>
+                <w:numId w:val="3"/>
               </w:numPr>
               <w:pBdr>
                 <w:top w:space="0" w:sz="0" w:val="nil"/>
@@ -8303,7 +8731,7 @@
               <w:widowControl w:val="1"/>
               <w:numPr>
                 <w:ilvl w:val="1"/>
-                <w:numId w:val="2"/>
+                <w:numId w:val="3"/>
               </w:numPr>
               <w:pBdr>
                 <w:top w:space="0" w:sz="0" w:val="nil"/>
@@ -8643,6 +9071,116 @@
     <w:lvl w:ilvl="0">
       <w:start w:val="1"/>
       <w:numFmt w:val="decimal"/>
+      <w:lvlText w:val="%1.)"/>
+      <w:lvlJc w:val="left"/>
+      <w:pPr>
+        <w:ind w:left="720" w:hanging="360"/>
+      </w:pPr>
+      <w:rPr>
+        <w:u w:val="none"/>
+      </w:rPr>
+    </w:lvl>
+    <w:lvl w:ilvl="1">
+      <w:start w:val="1"/>
+      <w:numFmt w:val="lowerLetter"/>
+      <w:lvlText w:val="%2.)"/>
+      <w:lvlJc w:val="left"/>
+      <w:pPr>
+        <w:ind w:left="1440" w:hanging="360"/>
+      </w:pPr>
+      <w:rPr>
+        <w:u w:val="none"/>
+      </w:rPr>
+    </w:lvl>
+    <w:lvl w:ilvl="2">
+      <w:start w:val="1"/>
+      <w:numFmt w:val="lowerRoman"/>
+      <w:lvlText w:val="%3.)"/>
+      <w:lvlJc w:val="right"/>
+      <w:pPr>
+        <w:ind w:left="2160" w:hanging="360"/>
+      </w:pPr>
+      <w:rPr>
+        <w:u w:val="none"/>
+      </w:rPr>
+    </w:lvl>
+    <w:lvl w:ilvl="3">
+      <w:start w:val="1"/>
+      <w:numFmt w:val="decimal"/>
+      <w:lvlText w:val="(%4)"/>
+      <w:lvlJc w:val="left"/>
+      <w:pPr>
+        <w:ind w:left="2880" w:hanging="360"/>
+      </w:pPr>
+      <w:rPr>
+        <w:u w:val="none"/>
+      </w:rPr>
+    </w:lvl>
+    <w:lvl w:ilvl="4">
+      <w:start w:val="1"/>
+      <w:numFmt w:val="lowerLetter"/>
+      <w:lvlText w:val="(%5)"/>
+      <w:lvlJc w:val="left"/>
+      <w:pPr>
+        <w:ind w:left="3600" w:hanging="360"/>
+      </w:pPr>
+      <w:rPr>
+        <w:u w:val="none"/>
+      </w:rPr>
+    </w:lvl>
+    <w:lvl w:ilvl="5">
+      <w:start w:val="1"/>
+      <w:numFmt w:val="lowerRoman"/>
+      <w:lvlText w:val="(%6)"/>
+      <w:lvlJc w:val="right"/>
+      <w:pPr>
+        <w:ind w:left="4320" w:hanging="360"/>
+      </w:pPr>
+      <w:rPr>
+        <w:u w:val="none"/>
+      </w:rPr>
+    </w:lvl>
+    <w:lvl w:ilvl="6">
+      <w:start w:val="1"/>
+      <w:numFmt w:val="decimal"/>
+      <w:lvlText w:val="%7."/>
+      <w:lvlJc w:val="left"/>
+      <w:pPr>
+        <w:ind w:left="5040" w:hanging="360"/>
+      </w:pPr>
+      <w:rPr>
+        <w:u w:val="none"/>
+      </w:rPr>
+    </w:lvl>
+    <w:lvl w:ilvl="7">
+      <w:start w:val="1"/>
+      <w:numFmt w:val="lowerLetter"/>
+      <w:lvlText w:val="%8."/>
+      <w:lvlJc w:val="left"/>
+      <w:pPr>
+        <w:ind w:left="5760" w:hanging="360"/>
+      </w:pPr>
+      <w:rPr>
+        <w:u w:val="none"/>
+      </w:rPr>
+    </w:lvl>
+    <w:lvl w:ilvl="8">
+      <w:start w:val="1"/>
+      <w:numFmt w:val="lowerRoman"/>
+      <w:lvlText w:val="%9."/>
+      <w:lvlJc w:val="right"/>
+      <w:pPr>
+        <w:ind w:left="6480" w:hanging="360"/>
+      </w:pPr>
+      <w:rPr>
+        <w:u w:val="none"/>
+      </w:rPr>
+    </w:lvl>
+  </w:abstractNum>
+  <w:abstractNum w:abstractNumId="3">
+    <w:lvl w:ilvl="0">
+      <w:start w:val="1"/>
+      <w:numFmt w:val="decimal"/>
       <w:lvlText w:val="%1."/>
       <w:lvlJc w:val="left"/>
       <w:pPr>
@@ -8733,7 +9271,7 @@
       <w:rPr/>
     </w:lvl>
   </w:abstractNum>
-  <w:abstractNum w:abstractNumId="3">
+  <w:abstractNum w:abstractNumId="4">
     <w:lvl w:ilvl="0">
       <w:start w:val="1"/>
       <w:numFmt w:val="decimal"/>
@@ -8771,98 +9309,6 @@
         <w:sz w:val="20"/>
         <w:szCs w:val="20"/>
       </w:rPr>
-    </w:lvl>
-    <w:lvl w:ilvl="3">
-      <w:start w:val="1"/>
-      <w:numFmt w:val="decimal"/>
-      <w:lvlText w:val="%4."/>
-      <w:lvlJc w:val="left"/>
-      <w:pPr>
-        <w:ind w:left="2880" w:hanging="360"/>
-      </w:pPr>
-      <w:rPr/>
-    </w:lvl>
-    <w:lvl w:ilvl="4">
-      <w:start w:val="1"/>
-      <w:numFmt w:val="decimal"/>
-      <w:lvlText w:val="%5."/>
-      <w:lvlJc w:val="left"/>
-      <w:pPr>
-        <w:ind w:left="3600" w:hanging="360"/>
-      </w:pPr>
-      <w:rPr/>
-    </w:lvl>
-    <w:lvl w:ilvl="5">
-      <w:start w:val="1"/>
-      <w:numFmt w:val="decimal"/>
-      <w:lvlText w:val="%6."/>
-      <w:lvlJc w:val="left"/>
-      <w:pPr>
-        <w:ind w:left="4320" w:hanging="360"/>
-      </w:pPr>
-      <w:rPr/>
-    </w:lvl>
-    <w:lvl w:ilvl="6">
-      <w:start w:val="1"/>
-      <w:numFmt w:val="decimal"/>
-      <w:lvlText w:val="%7."/>
-      <w:lvlJc w:val="left"/>
-      <w:pPr>
-        <w:ind w:left="5040" w:hanging="360"/>
-      </w:pPr>
-      <w:rPr/>
-    </w:lvl>
-    <w:lvl w:ilvl="7">
-      <w:start w:val="1"/>
-      <w:numFmt w:val="decimal"/>
-      <w:lvlText w:val="%8."/>
-      <w:lvlJc w:val="left"/>
-      <w:pPr>
-        <w:ind w:left="5760" w:hanging="360"/>
-      </w:pPr>
-      <w:rPr/>
-    </w:lvl>
-    <w:lvl w:ilvl="8">
-      <w:start w:val="1"/>
-      <w:numFmt w:val="decimal"/>
-      <w:lvlText w:val="%9."/>
-      <w:lvlJc w:val="left"/>
-      <w:pPr>
-        <w:ind w:left="6480" w:hanging="360"/>
-      </w:pPr>
-      <w:rPr/>
-    </w:lvl>
-  </w:abstractNum>
-  <w:abstractNum w:abstractNumId="4">
-    <w:lvl w:ilvl="0">
-      <w:start w:val="1"/>
-      <w:numFmt w:val="decimal"/>
-      <w:lvlText w:val="%1."/>
-      <w:lvlJc w:val="left"/>
-      <w:pPr>
-        <w:ind w:left="720" w:hanging="360"/>
-      </w:pPr>
-      <w:rPr/>
-    </w:lvl>
-    <w:lvl w:ilvl="1">
-      <w:start w:val="1"/>
-      <w:numFmt w:val="decimal"/>
-      <w:lvlText w:val="%2."/>
-      <w:lvlJc w:val="left"/>
-      <w:pPr>
-        <w:ind w:left="1440" w:hanging="360"/>
-      </w:pPr>
-      <w:rPr/>
-    </w:lvl>
-    <w:lvl w:ilvl="2">
-      <w:start w:val="1"/>
-      <w:numFmt w:val="decimal"/>
-      <w:lvlText w:val="%3."/>
-      <w:lvlJc w:val="left"/>
-      <w:pPr>
-        <w:ind w:left="2160" w:hanging="360"/>
-      </w:pPr>
-      <w:rPr/>
     </w:lvl>
     <w:lvl w:ilvl="3">
       <w:start w:val="1"/>
@@ -9024,6 +9470,98 @@
       <w:lvlText w:val="%1."/>
       <w:lvlJc w:val="left"/>
       <w:pPr>
+        <w:ind w:left="720" w:hanging="360"/>
+      </w:pPr>
+      <w:rPr/>
+    </w:lvl>
+    <w:lvl w:ilvl="1">
+      <w:start w:val="1"/>
+      <w:numFmt w:val="decimal"/>
+      <w:lvlText w:val="%2."/>
+      <w:lvlJc w:val="left"/>
+      <w:pPr>
+        <w:ind w:left="1440" w:hanging="360"/>
+      </w:pPr>
+      <w:rPr/>
+    </w:lvl>
+    <w:lvl w:ilvl="2">
+      <w:start w:val="1"/>
+      <w:numFmt w:val="decimal"/>
+      <w:lvlText w:val="%3."/>
+      <w:lvlJc w:val="left"/>
+      <w:pPr>
+        <w:ind w:left="2160" w:hanging="360"/>
+      </w:pPr>
+      <w:rPr/>
+    </w:lvl>
+    <w:lvl w:ilvl="3">
+      <w:start w:val="1"/>
+      <w:numFmt w:val="decimal"/>
+      <w:lvlText w:val="%4."/>
+      <w:lvlJc w:val="left"/>
+      <w:pPr>
+        <w:ind w:left="2880" w:hanging="360"/>
+      </w:pPr>
+      <w:rPr/>
+    </w:lvl>
+    <w:lvl w:ilvl="4">
+      <w:start w:val="1"/>
+      <w:numFmt w:val="decimal"/>
+      <w:lvlText w:val="%5."/>
+      <w:lvlJc w:val="left"/>
+      <w:pPr>
+        <w:ind w:left="3600" w:hanging="360"/>
+      </w:pPr>
+      <w:rPr/>
+    </w:lvl>
+    <w:lvl w:ilvl="5">
+      <w:start w:val="1"/>
+      <w:numFmt w:val="decimal"/>
+      <w:lvlText w:val="%6."/>
+      <w:lvlJc w:val="left"/>
+      <w:pPr>
+        <w:ind w:left="4320" w:hanging="360"/>
+      </w:pPr>
+      <w:rPr/>
+    </w:lvl>
+    <w:lvl w:ilvl="6">
+      <w:start w:val="1"/>
+      <w:numFmt w:val="decimal"/>
+      <w:lvlText w:val="%7."/>
+      <w:lvlJc w:val="left"/>
+      <w:pPr>
+        <w:ind w:left="5040" w:hanging="360"/>
+      </w:pPr>
+      <w:rPr/>
+    </w:lvl>
+    <w:lvl w:ilvl="7">
+      <w:start w:val="1"/>
+      <w:numFmt w:val="decimal"/>
+      <w:lvlText w:val="%8."/>
+      <w:lvlJc w:val="left"/>
+      <w:pPr>
+        <w:ind w:left="5760" w:hanging="360"/>
+      </w:pPr>
+      <w:rPr/>
+    </w:lvl>
+    <w:lvl w:ilvl="8">
+      <w:start w:val="1"/>
+      <w:numFmt w:val="decimal"/>
+      <w:lvlText w:val="%9."/>
+      <w:lvlJc w:val="left"/>
+      <w:pPr>
+        <w:ind w:left="6480" w:hanging="360"/>
+      </w:pPr>
+      <w:rPr/>
+    </w:lvl>
+  </w:abstractNum>
+  <w:abstractNum w:abstractNumId="7">
+    <w:lvl w:ilvl="0">
+      <w:start w:val="1"/>
+      <w:numFmt w:val="decimal"/>
+      <w:lvlText w:val="%1."/>
+      <w:lvlJc w:val="left"/>
+      <w:pPr>
         <w:ind w:left="360" w:hanging="360"/>
       </w:pPr>
       <w:rPr/>
@@ -9109,7 +9647,7 @@
       <w:rPr/>
     </w:lvl>
   </w:abstractNum>
-  <w:abstractNum w:abstractNumId="7">
+  <w:abstractNum w:abstractNumId="8">
     <w:lvl w:ilvl="0">
       <w:start w:val="1"/>
       <w:numFmt w:val="decimal"/>
@@ -9239,6 +9777,9 @@
   </w:num>
   <w:num w:numId="7">
     <w:abstractNumId w:val="7"/>
+  </w:num>
+  <w:num w:numId="8">
+    <w:abstractNumId w:val="8"/>
   </w:num>
 </w:numbering>
 </file>

</xml_diff>